<commit_message>
Second Commit for Assignment 1 -- Question 1 and Question 4 Visited deeply.
</commit_message>
<xml_diff>
--- a/Assignment 1.docx
+++ b/Assignment 1.docx
@@ -4,28 +4,864 @@
   <w:body>
     <w:p>
       <w:pPr>
-        <w:rPr>
-          <w:rFonts w:ascii="Leelawadee" w:hAnsi="Leelawadee" w:cs="Leelawadee"/>
+        <w:jc w:val="both"/>
+        <w:rPr>
+          <w:rFonts w:ascii="Lucida Sans Unicode" w:hAnsi="Lucida Sans Unicode" w:cs="Lucida Sans Unicode"/>
           <w:sz w:val="28"/>
         </w:rPr>
       </w:pPr>
       <w:r>
         <w:rPr>
-          <w:rFonts w:ascii="Leelawadee" w:hAnsi="Leelawadee" w:cs="Leelawadee"/>
+          <w:rFonts w:ascii="Lucida Sans Unicode" w:hAnsi="Lucida Sans Unicode" w:cs="Lucida Sans Unicode"/>
           <w:sz w:val="28"/>
         </w:rPr>
         <w:t>History of the Internet</w:t>
       </w:r>
-    </w:p>
-    <w:p>
-      <w:pPr>
-        <w:rPr>
-          <w:rFonts w:ascii="Leelawadee" w:hAnsi="Leelawadee" w:cs="Leelawadee"/>
+      <w:r>
+        <w:rPr>
+          <w:rFonts w:ascii="Lucida Sans Unicode" w:hAnsi="Lucida Sans Unicode" w:cs="Lucida Sans Unicode"/>
           <w:sz w:val="28"/>
         </w:rPr>
-      </w:pPr>
+        <w:t xml:space="preserve"> [The Evolution]</w:t>
+      </w:r>
+    </w:p>
+    <w:p>
+      <w:pPr>
+        <w:jc w:val="both"/>
+        <w:rPr>
+          <w:rFonts w:ascii="Lucida Sans Unicode" w:hAnsi="Lucida Sans Unicode" w:cs="Lucida Sans Unicode"/>
+          <w:b/>
+          <w:sz w:val="24"/>
+        </w:rPr>
+      </w:pPr>
+      <w:r>
+        <w:rPr>
+          <w:rFonts w:ascii="Lucida Sans Unicode" w:hAnsi="Lucida Sans Unicode" w:cs="Lucida Sans Unicode"/>
+          <w:b/>
+          <w:sz w:val="24"/>
+        </w:rPr>
+        <w:t xml:space="preserve">The Conceit </w:t>
+      </w:r>
+    </w:p>
+    <w:p>
+      <w:pPr>
+        <w:jc w:val="both"/>
+        <w:rPr>
+          <w:rFonts w:ascii="Lucida Sans Unicode" w:hAnsi="Lucida Sans Unicode" w:cs="Lucida Sans Unicode"/>
+          <w:sz w:val="24"/>
+        </w:rPr>
+      </w:pPr>
+      <w:r>
+        <w:rPr>
+          <w:rFonts w:ascii="Lucida Sans Unicode" w:hAnsi="Lucida Sans Unicode" w:cs="Lucida Sans Unicode"/>
+          <w:sz w:val="24"/>
+        </w:rPr>
+        <w:t>The Internet was initially created by Defense Advanced Research Projects Agency (</w:t>
+      </w:r>
+      <w:r>
+        <w:rPr>
+          <w:rFonts w:ascii="Lucida Sans Unicode" w:hAnsi="Lucida Sans Unicode" w:cs="Lucida Sans Unicode"/>
+          <w:sz w:val="24"/>
+        </w:rPr>
+        <w:t>DARPA</w:t>
+      </w:r>
+      <w:r>
+        <w:rPr>
+          <w:rFonts w:ascii="Lucida Sans Unicode" w:hAnsi="Lucida Sans Unicode" w:cs="Lucida Sans Unicode"/>
+          <w:sz w:val="24"/>
+        </w:rPr>
+        <w:t>), for use of the United States Department of Defense research for military technologies. The first Network was “Advan</w:t>
+      </w:r>
+      <w:r>
+        <w:rPr>
+          <w:rFonts w:ascii="Lucida Sans Unicode" w:hAnsi="Lucida Sans Unicode" w:cs="Lucida Sans Unicode"/>
+          <w:sz w:val="24"/>
+        </w:rPr>
+        <w:t>c</w:t>
+      </w:r>
+      <w:r>
+        <w:rPr>
+          <w:rFonts w:ascii="Lucida Sans Unicode" w:hAnsi="Lucida Sans Unicode" w:cs="Lucida Sans Unicode"/>
+          <w:sz w:val="24"/>
+        </w:rPr>
+        <w:t>ed</w:t>
+      </w:r>
+      <w:r>
+        <w:rPr>
+          <w:rFonts w:ascii="Lucida Sans Unicode" w:hAnsi="Lucida Sans Unicode" w:cs="Lucida Sans Unicode"/>
+          <w:sz w:val="24"/>
+        </w:rPr>
+        <w:t xml:space="preserve"> Research Projects Agency Network</w:t>
+      </w:r>
+      <w:r>
+        <w:rPr>
+          <w:rFonts w:ascii="Lucida Sans Unicode" w:hAnsi="Lucida Sans Unicode" w:cs="Lucida Sans Unicode"/>
+          <w:sz w:val="24"/>
+        </w:rPr>
+        <w:t>”</w:t>
+      </w:r>
+      <w:r>
+        <w:rPr>
+          <w:rFonts w:ascii="Lucida Sans Unicode" w:hAnsi="Lucida Sans Unicode" w:cs="Lucida Sans Unicode"/>
+          <w:sz w:val="24"/>
+        </w:rPr>
+        <w:t xml:space="preserve"> (ARPANET) which was created in 1969. ARPANET was used to connect computers in University of California, Los Angeles and University of Stanford in October 29, 1969.</w:t>
+      </w:r>
+    </w:p>
+    <w:p>
+      <w:pPr>
+        <w:jc w:val="both"/>
+        <w:rPr>
+          <w:rFonts w:ascii="Lucida Sans Unicode" w:hAnsi="Lucida Sans Unicode" w:cs="Lucida Sans Unicode"/>
+          <w:b/>
+          <w:sz w:val="24"/>
+        </w:rPr>
+      </w:pPr>
+      <w:r>
+        <w:rPr>
+          <w:rFonts w:ascii="Lucida Sans Unicode" w:hAnsi="Lucida Sans Unicode" w:cs="Lucida Sans Unicode"/>
+          <w:b/>
+          <w:sz w:val="24"/>
+        </w:rPr>
+        <w:t xml:space="preserve">The TCP/IP </w:t>
+      </w:r>
+    </w:p>
+    <w:p>
+      <w:pPr>
+        <w:jc w:val="both"/>
+        <w:rPr>
+          <w:rFonts w:ascii="Lucida Sans Unicode" w:hAnsi="Lucida Sans Unicode" w:cs="Lucida Sans Unicode"/>
+          <w:sz w:val="24"/>
+        </w:rPr>
+      </w:pPr>
+      <w:r>
+        <w:rPr>
+          <w:rFonts w:ascii="Lucida Sans Unicode" w:hAnsi="Lucida Sans Unicode" w:cs="Lucida Sans Unicode"/>
+          <w:sz w:val="24"/>
+        </w:rPr>
+        <w:t xml:space="preserve">In 1983, Robert E. Kahn and </w:t>
+      </w:r>
+      <w:proofErr w:type="spellStart"/>
+      <w:r>
+        <w:rPr>
+          <w:rFonts w:ascii="Lucida Sans Unicode" w:hAnsi="Lucida Sans Unicode" w:cs="Lucida Sans Unicode"/>
+          <w:sz w:val="24"/>
+        </w:rPr>
+        <w:t>Vint</w:t>
+      </w:r>
+      <w:proofErr w:type="spellEnd"/>
+      <w:r>
+        <w:rPr>
+          <w:rFonts w:ascii="Lucida Sans Unicode" w:hAnsi="Lucida Sans Unicode" w:cs="Lucida Sans Unicode"/>
+          <w:sz w:val="24"/>
+        </w:rPr>
+        <w:t xml:space="preserve"> Cerf formulated the Internet Protocol Suite called Transmission Control Protocol and the Internet Protocol (TCP/IP)</w:t>
+      </w:r>
+      <w:r>
+        <w:rPr>
+          <w:rFonts w:ascii="Lucida Sans Unicode" w:hAnsi="Lucida Sans Unicode" w:cs="Lucida Sans Unicode"/>
+          <w:sz w:val="24"/>
+        </w:rPr>
+        <w:t xml:space="preserve"> which specifies how a certain data is transported in an end-to-end communication. The transportation includes packetizing, addressing, transmission, routing and receiving. The protocol serves as a common language to communicate through different devices of diverse principles.</w:t>
+      </w:r>
+    </w:p>
+    <w:p>
+      <w:pPr>
+        <w:jc w:val="both"/>
+        <w:rPr>
+          <w:rFonts w:ascii="Lucida Sans Unicode" w:hAnsi="Lucida Sans Unicode" w:cs="Lucida Sans Unicode"/>
+          <w:sz w:val="24"/>
+        </w:rPr>
+      </w:pPr>
+      <w:r>
+        <w:rPr>
+          <w:rFonts w:ascii="Lucida Sans Unicode" w:hAnsi="Lucida Sans Unicode" w:cs="Lucida Sans Unicode"/>
+          <w:sz w:val="24"/>
+        </w:rPr>
+        <w:t xml:space="preserve">The Protocol uses a specific addressing hierarchy called IPv4 and Ipv6 which were initialized in 1983 and 1994 respectively. The IPv4 uses a 32-bit address scheme which allows more than 4 billion addresses. But due to the enormously increasing </w:t>
+      </w:r>
+      <w:r>
+        <w:rPr>
+          <w:rFonts w:ascii="Lucida Sans Unicode" w:hAnsi="Lucida Sans Unicode" w:cs="Lucida Sans Unicode"/>
+          <w:sz w:val="24"/>
+        </w:rPr>
+        <w:t xml:space="preserve">number of Internet recently, the IPv6, which can support more than 340 </w:t>
+      </w:r>
+      <w:proofErr w:type="spellStart"/>
+      <w:r>
+        <w:rPr>
+          <w:rFonts w:ascii="Lucida Sans Unicode" w:hAnsi="Lucida Sans Unicode" w:cs="Lucida Sans Unicode"/>
+          <w:sz w:val="24"/>
+        </w:rPr>
+        <w:t>undecillion</w:t>
+      </w:r>
+      <w:proofErr w:type="spellEnd"/>
+      <w:r>
+        <w:rPr>
+          <w:rFonts w:ascii="Lucida Sans Unicode" w:hAnsi="Lucida Sans Unicode" w:cs="Lucida Sans Unicode"/>
+          <w:sz w:val="24"/>
+        </w:rPr>
+        <w:t xml:space="preserve"> (3.40x 10</w:t>
+      </w:r>
+      <w:r>
+        <w:rPr>
+          <w:rFonts w:ascii="Lucida Sans Unicode" w:hAnsi="Lucida Sans Unicode" w:cs="Lucida Sans Unicode"/>
+          <w:sz w:val="24"/>
+          <w:vertAlign w:val="superscript"/>
+        </w:rPr>
+        <w:t>38</w:t>
+      </w:r>
+      <w:r>
+        <w:rPr>
+          <w:rFonts w:ascii="Lucida Sans Unicode" w:hAnsi="Lucida Sans Unicode" w:cs="Lucida Sans Unicode"/>
+          <w:sz w:val="24"/>
+        </w:rPr>
+        <w:t>) unique addresses was developed by Internet Engineer Task Force (IETF).</w:t>
+      </w:r>
+    </w:p>
+    <w:p>
+      <w:pPr>
+        <w:jc w:val="both"/>
+        <w:rPr>
+          <w:rFonts w:ascii="Lucida Sans Unicode" w:hAnsi="Lucida Sans Unicode" w:cs="Lucida Sans Unicode"/>
+          <w:b/>
+          <w:sz w:val="24"/>
+        </w:rPr>
+      </w:pPr>
+      <w:r>
+        <w:rPr>
+          <w:rFonts w:ascii="Lucida Sans Unicode" w:hAnsi="Lucida Sans Unicode" w:cs="Lucida Sans Unicode"/>
+          <w:b/>
+          <w:sz w:val="24"/>
+        </w:rPr>
+        <w:t>The World Wide Web</w:t>
+      </w:r>
+    </w:p>
+    <w:p>
+      <w:pPr>
+        <w:jc w:val="both"/>
+        <w:rPr>
+          <w:rFonts w:ascii="Lucida Sans Unicode" w:hAnsi="Lucida Sans Unicode" w:cs="Lucida Sans Unicode"/>
+          <w:sz w:val="24"/>
+        </w:rPr>
+      </w:pPr>
+      <w:r>
+        <w:rPr>
+          <w:rFonts w:ascii="Lucida Sans Unicode" w:hAnsi="Lucida Sans Unicode" w:cs="Lucida Sans Unicode"/>
+          <w:sz w:val="24"/>
+        </w:rPr>
+        <w:t>The World Wide Web (www) was invented by Tim Berners-Lee at the famous European Particle Physics Laboratory CERN (</w:t>
+      </w:r>
+      <w:proofErr w:type="spellStart"/>
+      <w:r>
+        <w:rPr>
+          <w:rFonts w:ascii="Lucida Sans Unicode" w:hAnsi="Lucida Sans Unicode" w:cs="Lucida Sans Unicode"/>
+          <w:sz w:val="24"/>
+        </w:rPr>
+        <w:t>Conseil</w:t>
+      </w:r>
+      <w:proofErr w:type="spellEnd"/>
+      <w:r>
+        <w:rPr>
+          <w:rFonts w:ascii="Lucida Sans Unicode" w:hAnsi="Lucida Sans Unicode" w:cs="Lucida Sans Unicode"/>
+          <w:sz w:val="24"/>
+        </w:rPr>
+        <w:t xml:space="preserve"> </w:t>
+      </w:r>
+      <w:proofErr w:type="spellStart"/>
+      <w:r>
+        <w:rPr>
+          <w:rFonts w:ascii="Lucida Sans Unicode" w:hAnsi="Lucida Sans Unicode" w:cs="Lucida Sans Unicode"/>
+          <w:sz w:val="24"/>
+        </w:rPr>
+        <w:t>Européen</w:t>
+      </w:r>
+      <w:proofErr w:type="spellEnd"/>
+      <w:r>
+        <w:rPr>
+          <w:rFonts w:ascii="Lucida Sans Unicode" w:hAnsi="Lucida Sans Unicode" w:cs="Lucida Sans Unicode"/>
+          <w:sz w:val="24"/>
+        </w:rPr>
+        <w:t xml:space="preserve"> pour la </w:t>
+      </w:r>
+      <w:proofErr w:type="spellStart"/>
+      <w:r>
+        <w:rPr>
+          <w:rFonts w:ascii="Lucida Sans Unicode" w:hAnsi="Lucida Sans Unicode" w:cs="Lucida Sans Unicode"/>
+          <w:sz w:val="24"/>
+        </w:rPr>
+        <w:t>Recherche</w:t>
+      </w:r>
+      <w:proofErr w:type="spellEnd"/>
+      <w:r>
+        <w:rPr>
+          <w:rFonts w:ascii="Lucida Sans Unicode" w:hAnsi="Lucida Sans Unicode" w:cs="Lucida Sans Unicode"/>
+          <w:sz w:val="24"/>
+        </w:rPr>
+        <w:t xml:space="preserve"> </w:t>
+      </w:r>
+      <w:proofErr w:type="spellStart"/>
+      <w:r>
+        <w:rPr>
+          <w:rFonts w:ascii="Lucida Sans Unicode" w:hAnsi="Lucida Sans Unicode" w:cs="Lucida Sans Unicode"/>
+          <w:sz w:val="24"/>
+        </w:rPr>
+        <w:t>Nucl</w:t>
+      </w:r>
+      <w:r>
+        <w:rPr>
+          <w:rFonts w:ascii="Lucida Sans Unicode" w:hAnsi="Lucida Sans Unicode" w:cs="Lucida Sans Unicode"/>
+          <w:sz w:val="24"/>
+        </w:rPr>
+        <w:t>é</w:t>
+      </w:r>
+      <w:r>
+        <w:rPr>
+          <w:rFonts w:ascii="Lucida Sans Unicode" w:hAnsi="Lucida Sans Unicode" w:cs="Lucida Sans Unicode"/>
+          <w:sz w:val="24"/>
+        </w:rPr>
+        <w:t>aire</w:t>
+      </w:r>
+      <w:proofErr w:type="spellEnd"/>
+      <w:r>
+        <w:rPr>
+          <w:rFonts w:ascii="Lucida Sans Unicode" w:hAnsi="Lucida Sans Unicode" w:cs="Lucida Sans Unicode"/>
+          <w:sz w:val="24"/>
+        </w:rPr>
+        <w:t>)</w:t>
+      </w:r>
+      <w:r>
+        <w:rPr>
+          <w:rFonts w:ascii="Lucida Sans Unicode" w:hAnsi="Lucida Sans Unicode" w:cs="Lucida Sans Unicode"/>
+          <w:sz w:val="24"/>
+        </w:rPr>
+        <w:t xml:space="preserve">. It was originally named Enquire after “Enquire within upon </w:t>
+      </w:r>
+      <w:proofErr w:type="gramStart"/>
+      <w:r>
+        <w:rPr>
+          <w:rFonts w:ascii="Lucida Sans Unicode" w:hAnsi="Lucida Sans Unicode" w:cs="Lucida Sans Unicode"/>
+          <w:sz w:val="24"/>
+        </w:rPr>
+        <w:t>Everything</w:t>
+      </w:r>
+      <w:proofErr w:type="gramEnd"/>
+      <w:r>
+        <w:rPr>
+          <w:rFonts w:ascii="Lucida Sans Unicode" w:hAnsi="Lucida Sans Unicode" w:cs="Lucida Sans Unicode"/>
+          <w:sz w:val="24"/>
+        </w:rPr>
+        <w:t xml:space="preserve">”, an old book of Victorian advice. The invention completely changed the experience of the internet as it eased communications </w:t>
+      </w:r>
+      <w:proofErr w:type="gramStart"/>
+      <w:r>
+        <w:rPr>
+          <w:rFonts w:ascii="Lucida Sans Unicode" w:hAnsi="Lucida Sans Unicode" w:cs="Lucida Sans Unicode"/>
+          <w:sz w:val="24"/>
+        </w:rPr>
+        <w:t>through  websites</w:t>
+      </w:r>
+      <w:proofErr w:type="gramEnd"/>
+      <w:r>
+        <w:rPr>
+          <w:rFonts w:ascii="Lucida Sans Unicode" w:hAnsi="Lucida Sans Unicode" w:cs="Lucida Sans Unicode"/>
+          <w:sz w:val="24"/>
+        </w:rPr>
+        <w:t xml:space="preserve"> and web pages. </w:t>
+      </w:r>
+    </w:p>
+    <w:p>
+      <w:pPr>
+        <w:jc w:val="both"/>
+        <w:rPr>
+          <w:rFonts w:ascii="Lucida Sans Unicode" w:hAnsi="Lucida Sans Unicode" w:cs="Lucida Sans Unicode"/>
+          <w:sz w:val="24"/>
+        </w:rPr>
+      </w:pPr>
+    </w:p>
+    <w:p>
+      <w:pPr>
+        <w:jc w:val="both"/>
+        <w:rPr>
+          <w:rFonts w:ascii="Lucida Sans Unicode" w:hAnsi="Lucida Sans Unicode" w:cs="Lucida Sans Unicode"/>
+          <w:sz w:val="24"/>
+        </w:rPr>
+      </w:pPr>
+      <w:r>
+        <w:rPr>
+          <w:rFonts w:ascii="Lucida Sans Unicode" w:hAnsi="Lucida Sans Unicode" w:cs="Lucida Sans Unicode"/>
+          <w:sz w:val="24"/>
+        </w:rPr>
+        <w:lastRenderedPageBreak/>
+        <w:t xml:space="preserve">Today, as this piece is written, there are more than 4 billion Internet users and around 1.7 billion Websites with approximate daily flow of 2 billion GB information in the world as of the </w:t>
+      </w:r>
+      <w:hyperlink r:id="rId5" w:history="1">
+        <w:r>
+          <w:rPr>
+            <w:rStyle w:val="Hyperlink"/>
+            <w:rFonts w:ascii="Lucida Sans Unicode" w:hAnsi="Lucida Sans Unicode" w:cs="Lucida Sans Unicode"/>
+            <w:sz w:val="24"/>
+          </w:rPr>
+          <w:t>Internet Live Stats</w:t>
+        </w:r>
+      </w:hyperlink>
+      <w:r>
+        <w:rPr>
+          <w:rFonts w:ascii="Lucida Sans Unicode" w:hAnsi="Lucida Sans Unicode" w:cs="Lucida Sans Unicode"/>
+          <w:sz w:val="24"/>
+        </w:rPr>
+        <w:t xml:space="preserve"> update.</w:t>
+      </w:r>
+    </w:p>
+    <w:p>
+      <w:pPr>
+        <w:jc w:val="both"/>
+        <w:rPr>
+          <w:rFonts w:ascii="Lucida Sans Unicode" w:hAnsi="Lucida Sans Unicode" w:cs="Lucida Sans Unicode"/>
+          <w:sz w:val="24"/>
+        </w:rPr>
+      </w:pPr>
+    </w:p>
+    <w:p>
+      <w:pPr>
+        <w:jc w:val="both"/>
+        <w:rPr>
+          <w:rFonts w:ascii="Lucida Sans Unicode" w:hAnsi="Lucida Sans Unicode" w:cs="Lucida Sans Unicode"/>
+          <w:sz w:val="24"/>
+        </w:rPr>
+      </w:pPr>
+      <w:r>
+        <w:rPr>
+          <w:rFonts w:ascii="Lucida Sans Unicode" w:hAnsi="Lucida Sans Unicode" w:cs="Lucida Sans Unicode"/>
+          <w:sz w:val="24"/>
+        </w:rPr>
+        <w:t>4, Guidelines for evaluating the value of a Website</w:t>
+      </w:r>
+    </w:p>
+    <w:p>
+      <w:pPr>
+        <w:jc w:val="both"/>
+        <w:rPr>
+          <w:rFonts w:ascii="Lucida Sans Unicode" w:hAnsi="Lucida Sans Unicode" w:cs="Lucida Sans Unicode"/>
+          <w:sz w:val="24"/>
+        </w:rPr>
+      </w:pPr>
+      <w:r>
+        <w:rPr>
+          <w:rFonts w:ascii="Lucida Sans Unicode" w:hAnsi="Lucida Sans Unicode" w:cs="Lucida Sans Unicode"/>
+          <w:sz w:val="24"/>
+        </w:rPr>
+        <w:t>Information found on the Internet can be misleading and inaccurate as it can be useful and easy to get. What makes the situation worse is as there is no a fixed or solid authority to monitor, evaluate and rate the information posted on every website around the world; therefore, it is the responsibility of the individual to effectively evaluate and check a website before taking any available information.</w:t>
+      </w:r>
+    </w:p>
+    <w:p>
+      <w:pPr>
+        <w:jc w:val="both"/>
+        <w:rPr>
+          <w:rFonts w:ascii="Lucida Sans Unicode" w:hAnsi="Lucida Sans Unicode" w:cs="Lucida Sans Unicode"/>
+          <w:sz w:val="24"/>
+        </w:rPr>
+      </w:pPr>
+      <w:r>
+        <w:rPr>
+          <w:rFonts w:ascii="Lucida Sans Unicode" w:hAnsi="Lucida Sans Unicode" w:cs="Lucida Sans Unicode"/>
+          <w:sz w:val="24"/>
+        </w:rPr>
+        <w:t>The Guidelines for evaluation of a website are vast and numerous. But they can be divided into two general groups as:</w:t>
+      </w:r>
+    </w:p>
+    <w:p>
+      <w:pPr>
+        <w:jc w:val="both"/>
+        <w:rPr>
+          <w:rFonts w:ascii="Lucida Sans Unicode" w:hAnsi="Lucida Sans Unicode" w:cs="Lucida Sans Unicode"/>
+          <w:sz w:val="24"/>
+        </w:rPr>
+      </w:pPr>
+      <w:r>
+        <w:rPr>
+          <w:rFonts w:ascii="Lucida Sans Unicode" w:hAnsi="Lucida Sans Unicode" w:cs="Lucida Sans Unicode"/>
+          <w:sz w:val="24"/>
+        </w:rPr>
+        <w:t>1, Based on Importance</w:t>
+      </w:r>
+    </w:p>
+    <w:p>
+      <w:pPr>
+        <w:jc w:val="both"/>
+        <w:rPr>
+          <w:rFonts w:ascii="Lucida Sans Unicode" w:hAnsi="Lucida Sans Unicode" w:cs="Lucida Sans Unicode"/>
+          <w:sz w:val="24"/>
+        </w:rPr>
+      </w:pPr>
+      <w:r>
+        <w:rPr>
+          <w:rFonts w:ascii="Lucida Sans Unicode" w:hAnsi="Lucida Sans Unicode" w:cs="Lucida Sans Unicode"/>
+          <w:sz w:val="24"/>
+        </w:rPr>
+        <w:t>2, Based on Design and User-friendly Interface</w:t>
+      </w:r>
+    </w:p>
+    <w:p>
+      <w:pPr>
+        <w:jc w:val="both"/>
+        <w:rPr>
+          <w:rFonts w:ascii="Lucida Sans Unicode" w:hAnsi="Lucida Sans Unicode" w:cs="Lucida Sans Unicode"/>
+          <w:sz w:val="24"/>
+        </w:rPr>
+      </w:pPr>
+      <w:r>
+        <w:rPr>
+          <w:rFonts w:ascii="Lucida Sans Unicode" w:hAnsi="Lucida Sans Unicode" w:cs="Lucida Sans Unicode"/>
+          <w:sz w:val="24"/>
+        </w:rPr>
+        <w:t>The first one can be further divided into three large categories as:</w:t>
+      </w:r>
+    </w:p>
+    <w:p>
+      <w:pPr>
+        <w:jc w:val="both"/>
+        <w:rPr>
+          <w:rFonts w:ascii="Lucida Sans Unicode" w:hAnsi="Lucida Sans Unicode" w:cs="Lucida Sans Unicode"/>
+          <w:sz w:val="24"/>
+        </w:rPr>
+      </w:pPr>
+      <w:r>
+        <w:rPr>
+          <w:rFonts w:ascii="Lucida Sans Unicode" w:hAnsi="Lucida Sans Unicode" w:cs="Lucida Sans Unicode"/>
+          <w:sz w:val="24"/>
+        </w:rPr>
+        <w:t>1, Quality of the Content</w:t>
+      </w:r>
+    </w:p>
+    <w:p>
+      <w:pPr>
+        <w:pStyle w:val="ListParagraph"/>
+        <w:numPr>
+          <w:ilvl w:val="0"/>
+          <w:numId w:val="1"/>
+        </w:numPr>
+        <w:jc w:val="both"/>
+        <w:rPr>
+          <w:rFonts w:ascii="Lucida Sans Unicode" w:hAnsi="Lucida Sans Unicode" w:cs="Lucida Sans Unicode"/>
+          <w:sz w:val="24"/>
+        </w:rPr>
+      </w:pPr>
+      <w:r>
+        <w:rPr>
+          <w:rFonts w:ascii="Lucida Sans Unicode" w:hAnsi="Lucida Sans Unicode" w:cs="Lucida Sans Unicode"/>
+          <w:sz w:val="24"/>
+        </w:rPr>
+        <w:t>Accuracy – Precise information without any semantic and grammar errors.</w:t>
+      </w:r>
+    </w:p>
+    <w:p>
+      <w:pPr>
+        <w:pStyle w:val="ListParagraph"/>
+        <w:numPr>
+          <w:ilvl w:val="0"/>
+          <w:numId w:val="1"/>
+        </w:numPr>
+        <w:jc w:val="both"/>
+        <w:rPr>
+          <w:rFonts w:ascii="Lucida Sans Unicode" w:hAnsi="Lucida Sans Unicode" w:cs="Lucida Sans Unicode"/>
+          <w:sz w:val="24"/>
+        </w:rPr>
+      </w:pPr>
+      <w:r>
+        <w:rPr>
+          <w:rFonts w:ascii="Lucida Sans Unicode" w:hAnsi="Lucida Sans Unicode" w:cs="Lucida Sans Unicode"/>
+          <w:sz w:val="24"/>
+        </w:rPr>
+        <w:t>Reliability and Credibility – Every information’s source and other referred body’s address and contact information (including the author) should be provided.</w:t>
+      </w:r>
+    </w:p>
+    <w:p>
+      <w:pPr>
+        <w:pStyle w:val="ListParagraph"/>
+        <w:numPr>
+          <w:ilvl w:val="0"/>
+          <w:numId w:val="1"/>
+        </w:numPr>
+        <w:jc w:val="both"/>
+        <w:rPr>
+          <w:rFonts w:ascii="Lucida Sans Unicode" w:hAnsi="Lucida Sans Unicode" w:cs="Lucida Sans Unicode"/>
+          <w:sz w:val="24"/>
+        </w:rPr>
+      </w:pPr>
+      <w:r>
+        <w:rPr>
+          <w:rFonts w:ascii="Lucida Sans Unicode" w:hAnsi="Lucida Sans Unicode" w:cs="Lucida Sans Unicode"/>
+          <w:sz w:val="24"/>
+        </w:rPr>
+        <w:t>Diversity/Multilanguage – Is information available in different languages?</w:t>
+      </w:r>
+    </w:p>
+    <w:p>
+      <w:pPr>
+        <w:pStyle w:val="ListParagraph"/>
+        <w:numPr>
+          <w:ilvl w:val="0"/>
+          <w:numId w:val="1"/>
+        </w:numPr>
+        <w:jc w:val="both"/>
+        <w:rPr>
+          <w:rFonts w:ascii="Lucida Sans Unicode" w:hAnsi="Lucida Sans Unicode" w:cs="Lucida Sans Unicode"/>
+          <w:sz w:val="24"/>
+        </w:rPr>
+      </w:pPr>
+      <w:r>
+        <w:rPr>
+          <w:rFonts w:ascii="Lucida Sans Unicode" w:hAnsi="Lucida Sans Unicode" w:cs="Lucida Sans Unicode"/>
+          <w:sz w:val="24"/>
+        </w:rPr>
+        <w:t>Timely</w:t>
+      </w:r>
+      <w:r>
+        <w:rPr>
+          <w:rFonts w:ascii="Lucida Sans Unicode" w:hAnsi="Lucida Sans Unicode" w:cs="Lucida Sans Unicode"/>
+          <w:sz w:val="24"/>
+        </w:rPr>
+        <w:t xml:space="preserve"> – State of the website (Is it updated frequently?) This feature needs to be checked in parallel with the type of the information the website provides.</w:t>
+      </w:r>
+    </w:p>
+    <w:p>
+      <w:pPr>
+        <w:pStyle w:val="ListParagraph"/>
+        <w:numPr>
+          <w:ilvl w:val="0"/>
+          <w:numId w:val="1"/>
+        </w:numPr>
+        <w:jc w:val="both"/>
+        <w:rPr>
+          <w:rFonts w:ascii="Lucida Sans Unicode" w:hAnsi="Lucida Sans Unicode" w:cs="Lucida Sans Unicode"/>
+          <w:sz w:val="24"/>
+        </w:rPr>
+      </w:pPr>
+      <w:r>
+        <w:rPr>
+          <w:rFonts w:ascii="Lucida Sans Unicode" w:hAnsi="Lucida Sans Unicode" w:cs="Lucida Sans Unicode"/>
+          <w:sz w:val="24"/>
+        </w:rPr>
+        <w:t xml:space="preserve">Objectivity – Is the information a fact, an opinion or propaganda? </w:t>
+      </w:r>
+    </w:p>
+    <w:p>
+      <w:pPr>
+        <w:pStyle w:val="ListParagraph"/>
+        <w:numPr>
+          <w:ilvl w:val="0"/>
+          <w:numId w:val="1"/>
+        </w:numPr>
+        <w:jc w:val="both"/>
+        <w:rPr>
+          <w:rFonts w:ascii="Lucida Sans Unicode" w:hAnsi="Lucida Sans Unicode" w:cs="Lucida Sans Unicode"/>
+          <w:sz w:val="24"/>
+        </w:rPr>
+      </w:pPr>
+      <w:r>
+        <w:rPr>
+          <w:rFonts w:ascii="Lucida Sans Unicode" w:hAnsi="Lucida Sans Unicode" w:cs="Lucida Sans Unicode"/>
+          <w:sz w:val="24"/>
+        </w:rPr>
+        <w:t>Motive and Purpose – Who is the intended audience of the website? Why is it created? This can be the core evaluating question as it answers many other questions dependent on it.</w:t>
+      </w:r>
       <w:bookmarkStart w:id="0" w:name="_GoBack"/>
       <w:bookmarkEnd w:id="0"/>
+    </w:p>
+    <w:p>
+      <w:pPr>
+        <w:jc w:val="both"/>
+        <w:rPr>
+          <w:rFonts w:ascii="Lucida Sans Unicode" w:hAnsi="Lucida Sans Unicode" w:cs="Lucida Sans Unicode"/>
+          <w:sz w:val="24"/>
+        </w:rPr>
+      </w:pPr>
+    </w:p>
+    <w:p>
+      <w:pPr>
+        <w:jc w:val="both"/>
+        <w:rPr>
+          <w:rFonts w:ascii="Lucida Sans Unicode" w:hAnsi="Lucida Sans Unicode" w:cs="Lucida Sans Unicode"/>
+          <w:sz w:val="24"/>
+        </w:rPr>
+      </w:pPr>
+    </w:p>
+    <w:p>
+      <w:pPr>
+        <w:jc w:val="both"/>
+        <w:rPr>
+          <w:rFonts w:ascii="Lucida Sans Unicode" w:hAnsi="Lucida Sans Unicode" w:cs="Lucida Sans Unicode"/>
+          <w:sz w:val="24"/>
+        </w:rPr>
+      </w:pPr>
+    </w:p>
+    <w:p>
+      <w:pPr>
+        <w:jc w:val="both"/>
+        <w:rPr>
+          <w:rFonts w:ascii="Lucida Sans Unicode" w:hAnsi="Lucida Sans Unicode" w:cs="Lucida Sans Unicode"/>
+          <w:sz w:val="24"/>
+        </w:rPr>
+      </w:pPr>
+      <w:r>
+        <w:rPr>
+          <w:rFonts w:ascii="Lucida Sans Unicode" w:hAnsi="Lucida Sans Unicode" w:cs="Lucida Sans Unicode"/>
+          <w:sz w:val="24"/>
+        </w:rPr>
+        <w:t xml:space="preserve">2, </w:t>
+      </w:r>
+      <w:r>
+        <w:rPr>
+          <w:rFonts w:ascii="Lucida Sans Unicode" w:hAnsi="Lucida Sans Unicode" w:cs="Lucida Sans Unicode"/>
+          <w:sz w:val="24"/>
+        </w:rPr>
+        <w:t>Logical</w:t>
+      </w:r>
+      <w:r>
+        <w:rPr>
+          <w:rFonts w:ascii="Lucida Sans Unicode" w:hAnsi="Lucida Sans Unicode" w:cs="Lucida Sans Unicode"/>
+          <w:sz w:val="24"/>
+        </w:rPr>
+        <w:t xml:space="preserve"> Design</w:t>
+      </w:r>
+    </w:p>
+    <w:p>
+      <w:pPr>
+        <w:jc w:val="both"/>
+        <w:rPr>
+          <w:rFonts w:ascii="Lucida Sans Unicode" w:hAnsi="Lucida Sans Unicode" w:cs="Lucida Sans Unicode"/>
+          <w:sz w:val="24"/>
+        </w:rPr>
+      </w:pPr>
+      <w:r>
+        <w:rPr>
+          <w:rFonts w:ascii="Lucida Sans Unicode" w:hAnsi="Lucida Sans Unicode" w:cs="Lucida Sans Unicode"/>
+          <w:sz w:val="24"/>
+        </w:rPr>
+        <w:t>This examines the design of the website in accordance to the content and type of information it provides.</w:t>
+      </w:r>
+    </w:p>
+    <w:p>
+      <w:pPr>
+        <w:pStyle w:val="ListParagraph"/>
+        <w:numPr>
+          <w:ilvl w:val="0"/>
+          <w:numId w:val="3"/>
+        </w:numPr>
+        <w:jc w:val="both"/>
+        <w:rPr>
+          <w:rFonts w:ascii="Lucida Sans Unicode" w:hAnsi="Lucida Sans Unicode" w:cs="Lucida Sans Unicode"/>
+          <w:sz w:val="24"/>
+        </w:rPr>
+      </w:pPr>
+      <w:r>
+        <w:rPr>
+          <w:rFonts w:ascii="Lucida Sans Unicode" w:hAnsi="Lucida Sans Unicode" w:cs="Lucida Sans Unicode"/>
+          <w:sz w:val="24"/>
+        </w:rPr>
+        <w:t>Appropriateness – Designs and features such as colors, image and text should serve the functionality of the website in accordance to the sensitivity of the information with these features.</w:t>
+      </w:r>
+    </w:p>
+    <w:p>
+      <w:pPr>
+        <w:pStyle w:val="ListParagraph"/>
+        <w:numPr>
+          <w:ilvl w:val="0"/>
+          <w:numId w:val="3"/>
+        </w:numPr>
+        <w:jc w:val="both"/>
+        <w:rPr>
+          <w:rFonts w:ascii="Lucida Sans Unicode" w:hAnsi="Lucida Sans Unicode" w:cs="Lucida Sans Unicode"/>
+          <w:sz w:val="24"/>
+        </w:rPr>
+      </w:pPr>
+      <w:r>
+        <w:rPr>
+          <w:rFonts w:ascii="Lucida Sans Unicode" w:hAnsi="Lucida Sans Unicode" w:cs="Lucida Sans Unicode"/>
+          <w:sz w:val="24"/>
+        </w:rPr>
+        <w:t xml:space="preserve">Multimedia – Multimedia files such as Images, Videos and Sounds should be minimized to ease download of website. However, this feature should be examined carefully with the type of the website and the media type the information it provides requires. E.g. </w:t>
+      </w:r>
+      <w:proofErr w:type="gramStart"/>
+      <w:r>
+        <w:rPr>
+          <w:rFonts w:ascii="Lucida Sans Unicode" w:hAnsi="Lucida Sans Unicode" w:cs="Lucida Sans Unicode"/>
+          <w:sz w:val="24"/>
+        </w:rPr>
+        <w:t>A</w:t>
+      </w:r>
+      <w:proofErr w:type="gramEnd"/>
+      <w:r>
+        <w:rPr>
+          <w:rFonts w:ascii="Lucida Sans Unicode" w:hAnsi="Lucida Sans Unicode" w:cs="Lucida Sans Unicode"/>
+          <w:sz w:val="24"/>
+        </w:rPr>
+        <w:t xml:space="preserve"> Website that streams news cannot have the same Multimedia evaluation with that of a Website that reviews books.</w:t>
+      </w:r>
+    </w:p>
+    <w:p>
+      <w:pPr>
+        <w:jc w:val="both"/>
+        <w:rPr>
+          <w:rFonts w:ascii="Lucida Sans Unicode" w:hAnsi="Lucida Sans Unicode" w:cs="Lucida Sans Unicode"/>
+          <w:sz w:val="24"/>
+        </w:rPr>
+      </w:pPr>
+      <w:r>
+        <w:rPr>
+          <w:rFonts w:ascii="Lucida Sans Unicode" w:hAnsi="Lucida Sans Unicode" w:cs="Lucida Sans Unicode"/>
+          <w:sz w:val="24"/>
+        </w:rPr>
+        <w:t xml:space="preserve">3, Quality of the Organization/Grouping </w:t>
+      </w:r>
+      <w:r>
+        <w:rPr>
+          <w:rFonts w:ascii="Lucida Sans Unicode" w:hAnsi="Lucida Sans Unicode" w:cs="Lucida Sans Unicode"/>
+          <w:sz w:val="24"/>
+        </w:rPr>
+        <w:t xml:space="preserve"> </w:t>
+      </w:r>
+    </w:p>
+    <w:p>
+      <w:pPr>
+        <w:jc w:val="both"/>
+        <w:rPr>
+          <w:rFonts w:ascii="Lucida Sans Unicode" w:hAnsi="Lucida Sans Unicode" w:cs="Lucida Sans Unicode"/>
+          <w:sz w:val="24"/>
+        </w:rPr>
+      </w:pPr>
+    </w:p>
+    <w:p>
+      <w:pPr>
+        <w:jc w:val="both"/>
+        <w:rPr>
+          <w:rFonts w:ascii="Lucida Sans Unicode" w:hAnsi="Lucida Sans Unicode" w:cs="Lucida Sans Unicode"/>
+          <w:sz w:val="24"/>
+        </w:rPr>
+      </w:pPr>
+      <w:r>
+        <w:rPr>
+          <w:rFonts w:ascii="Lucida Sans Unicode" w:hAnsi="Lucida Sans Unicode" w:cs="Lucida Sans Unicode"/>
+          <w:sz w:val="24"/>
+        </w:rPr>
+        <w:t xml:space="preserve">   </w:t>
+      </w:r>
+      <w:r>
+        <w:rPr>
+          <w:rFonts w:ascii="Lucida Sans Unicode" w:hAnsi="Lucida Sans Unicode" w:cs="Lucida Sans Unicode"/>
+          <w:sz w:val="24"/>
+        </w:rPr>
+        <w:tab/>
+        <w:t xml:space="preserve"> </w:t>
+      </w:r>
+      <w:r>
+        <w:rPr>
+          <w:rFonts w:ascii="Lucida Sans Unicode" w:hAnsi="Lucida Sans Unicode" w:cs="Lucida Sans Unicode"/>
+          <w:sz w:val="24"/>
+        </w:rPr>
+        <w:t xml:space="preserve"> </w:t>
+      </w:r>
     </w:p>
     <w:sectPr>
       <w:pgSz w:w="12240" w:h="15840"/>
@@ -35,6 +871,359 @@
     </w:sectPr>
   </w:body>
 </w:document>
+</file>
+
+<file path=word/numbering.xml><?xml version="1.0" encoding="utf-8"?>
+<w:numbering xmlns:wpc="http://schemas.microsoft.com/office/word/2010/wordprocessingCanvas" xmlns:cx="http://schemas.microsoft.com/office/drawing/2014/chartex" xmlns:cx1="http://schemas.microsoft.com/office/drawing/2015/9/8/chartex" xmlns:mc="http://schemas.openxmlformats.org/markup-compatibility/2006" xmlns:o="urn:schemas-microsoft-com:office:office" xmlns:r="http://schemas.openxmlformats.org/officeDocument/2006/relationships" xmlns:m="http://schemas.openxmlformats.org/officeDocument/2006/math" xmlns:v="urn:schemas-microsoft-com:vml" xmlns:wp14="http://schemas.microsoft.com/office/word/2010/wordprocessingDrawing" xmlns:wp="http://schemas.openxmlformats.org/drawingml/2006/wordprocessingDrawing" xmlns:w10="urn:schemas-microsoft-com:office:word" xmlns:w="http://schemas.openxmlformats.org/wordprocessingml/2006/main" xmlns:w14="http://schemas.microsoft.com/office/word/2010/wordml" xmlns:w15="http://schemas.microsoft.com/office/word/2012/wordml" xmlns:w16se="http://schemas.microsoft.com/office/word/2015/wordml/symex" xmlns:wpg="http://schemas.microsoft.com/office/word/2010/wordprocessingGroup" xmlns:wpi="http://schemas.microsoft.com/office/word/2010/wordprocessingInk" xmlns:wne="http://schemas.microsoft.com/office/word/2006/wordml" xmlns:wps="http://schemas.microsoft.com/office/word/2010/wordprocessingShape" mc:Ignorable="w14 w15 w16se wp14">
+  <w:abstractNum w:abstractNumId="0" w15:restartNumberingAfterBreak="0">
+    <w:nsid w:val="098D17DC"/>
+    <w:multiLevelType w:val="hybridMultilevel"/>
+    <w:tmpl w:val="2A428DA6"/>
+    <w:lvl w:ilvl="0" w:tplc="04090005">
+      <w:start w:val="1"/>
+      <w:numFmt w:val="bullet"/>
+      <w:lvlText w:val=""/>
+      <w:lvlJc w:val="left"/>
+      <w:pPr>
+        <w:ind w:left="720" w:hanging="360"/>
+      </w:pPr>
+      <w:rPr>
+        <w:rFonts w:ascii="Wingdings" w:hAnsi="Wingdings" w:hint="default"/>
+      </w:rPr>
+    </w:lvl>
+    <w:lvl w:ilvl="1" w:tplc="04090003" w:tentative="1">
+      <w:start w:val="1"/>
+      <w:numFmt w:val="bullet"/>
+      <w:lvlText w:val="o"/>
+      <w:lvlJc w:val="left"/>
+      <w:pPr>
+        <w:ind w:left="1440" w:hanging="360"/>
+      </w:pPr>
+      <w:rPr>
+        <w:rFonts w:ascii="Courier New" w:hAnsi="Courier New" w:cs="Courier New" w:hint="default"/>
+      </w:rPr>
+    </w:lvl>
+    <w:lvl w:ilvl="2" w:tplc="04090005" w:tentative="1">
+      <w:start w:val="1"/>
+      <w:numFmt w:val="bullet"/>
+      <w:lvlText w:val=""/>
+      <w:lvlJc w:val="left"/>
+      <w:pPr>
+        <w:ind w:left="2160" w:hanging="360"/>
+      </w:pPr>
+      <w:rPr>
+        <w:rFonts w:ascii="Wingdings" w:hAnsi="Wingdings" w:hint="default"/>
+      </w:rPr>
+    </w:lvl>
+    <w:lvl w:ilvl="3" w:tplc="04090001" w:tentative="1">
+      <w:start w:val="1"/>
+      <w:numFmt w:val="bullet"/>
+      <w:lvlText w:val=""/>
+      <w:lvlJc w:val="left"/>
+      <w:pPr>
+        <w:ind w:left="2880" w:hanging="360"/>
+      </w:pPr>
+      <w:rPr>
+        <w:rFonts w:ascii="Symbol" w:hAnsi="Symbol" w:hint="default"/>
+      </w:rPr>
+    </w:lvl>
+    <w:lvl w:ilvl="4" w:tplc="04090003" w:tentative="1">
+      <w:start w:val="1"/>
+      <w:numFmt w:val="bullet"/>
+      <w:lvlText w:val="o"/>
+      <w:lvlJc w:val="left"/>
+      <w:pPr>
+        <w:ind w:left="3600" w:hanging="360"/>
+      </w:pPr>
+      <w:rPr>
+        <w:rFonts w:ascii="Courier New" w:hAnsi="Courier New" w:cs="Courier New" w:hint="default"/>
+      </w:rPr>
+    </w:lvl>
+    <w:lvl w:ilvl="5" w:tplc="04090005" w:tentative="1">
+      <w:start w:val="1"/>
+      <w:numFmt w:val="bullet"/>
+      <w:lvlText w:val=""/>
+      <w:lvlJc w:val="left"/>
+      <w:pPr>
+        <w:ind w:left="4320" w:hanging="360"/>
+      </w:pPr>
+      <w:rPr>
+        <w:rFonts w:ascii="Wingdings" w:hAnsi="Wingdings" w:hint="default"/>
+      </w:rPr>
+    </w:lvl>
+    <w:lvl w:ilvl="6" w:tplc="04090001" w:tentative="1">
+      <w:start w:val="1"/>
+      <w:numFmt w:val="bullet"/>
+      <w:lvlText w:val=""/>
+      <w:lvlJc w:val="left"/>
+      <w:pPr>
+        <w:ind w:left="5040" w:hanging="360"/>
+      </w:pPr>
+      <w:rPr>
+        <w:rFonts w:ascii="Symbol" w:hAnsi="Symbol" w:hint="default"/>
+      </w:rPr>
+    </w:lvl>
+    <w:lvl w:ilvl="7" w:tplc="04090003" w:tentative="1">
+      <w:start w:val="1"/>
+      <w:numFmt w:val="bullet"/>
+      <w:lvlText w:val="o"/>
+      <w:lvlJc w:val="left"/>
+      <w:pPr>
+        <w:ind w:left="5760" w:hanging="360"/>
+      </w:pPr>
+      <w:rPr>
+        <w:rFonts w:ascii="Courier New" w:hAnsi="Courier New" w:cs="Courier New" w:hint="default"/>
+      </w:rPr>
+    </w:lvl>
+    <w:lvl w:ilvl="8" w:tplc="04090005" w:tentative="1">
+      <w:start w:val="1"/>
+      <w:numFmt w:val="bullet"/>
+      <w:lvlText w:val=""/>
+      <w:lvlJc w:val="left"/>
+      <w:pPr>
+        <w:ind w:left="6480" w:hanging="360"/>
+      </w:pPr>
+      <w:rPr>
+        <w:rFonts w:ascii="Wingdings" w:hAnsi="Wingdings" w:hint="default"/>
+      </w:rPr>
+    </w:lvl>
+  </w:abstractNum>
+  <w:abstractNum w:abstractNumId="1" w15:restartNumberingAfterBreak="0">
+    <w:nsid w:val="2DC81E35"/>
+    <w:multiLevelType w:val="hybridMultilevel"/>
+    <w:tmpl w:val="3B22EBC4"/>
+    <w:lvl w:ilvl="0" w:tplc="04090005">
+      <w:start w:val="1"/>
+      <w:numFmt w:val="bullet"/>
+      <w:lvlText w:val=""/>
+      <w:lvlJc w:val="left"/>
+      <w:pPr>
+        <w:ind w:left="720" w:hanging="360"/>
+      </w:pPr>
+      <w:rPr>
+        <w:rFonts w:ascii="Wingdings" w:hAnsi="Wingdings" w:hint="default"/>
+      </w:rPr>
+    </w:lvl>
+    <w:lvl w:ilvl="1" w:tplc="04090003" w:tentative="1">
+      <w:start w:val="1"/>
+      <w:numFmt w:val="bullet"/>
+      <w:lvlText w:val="o"/>
+      <w:lvlJc w:val="left"/>
+      <w:pPr>
+        <w:ind w:left="1440" w:hanging="360"/>
+      </w:pPr>
+      <w:rPr>
+        <w:rFonts w:ascii="Courier New" w:hAnsi="Courier New" w:cs="Courier New" w:hint="default"/>
+      </w:rPr>
+    </w:lvl>
+    <w:lvl w:ilvl="2" w:tplc="04090005" w:tentative="1">
+      <w:start w:val="1"/>
+      <w:numFmt w:val="bullet"/>
+      <w:lvlText w:val=""/>
+      <w:lvlJc w:val="left"/>
+      <w:pPr>
+        <w:ind w:left="2160" w:hanging="360"/>
+      </w:pPr>
+      <w:rPr>
+        <w:rFonts w:ascii="Wingdings" w:hAnsi="Wingdings" w:hint="default"/>
+      </w:rPr>
+    </w:lvl>
+    <w:lvl w:ilvl="3" w:tplc="04090001" w:tentative="1">
+      <w:start w:val="1"/>
+      <w:numFmt w:val="bullet"/>
+      <w:lvlText w:val=""/>
+      <w:lvlJc w:val="left"/>
+      <w:pPr>
+        <w:ind w:left="2880" w:hanging="360"/>
+      </w:pPr>
+      <w:rPr>
+        <w:rFonts w:ascii="Symbol" w:hAnsi="Symbol" w:hint="default"/>
+      </w:rPr>
+    </w:lvl>
+    <w:lvl w:ilvl="4" w:tplc="04090003" w:tentative="1">
+      <w:start w:val="1"/>
+      <w:numFmt w:val="bullet"/>
+      <w:lvlText w:val="o"/>
+      <w:lvlJc w:val="left"/>
+      <w:pPr>
+        <w:ind w:left="3600" w:hanging="360"/>
+      </w:pPr>
+      <w:rPr>
+        <w:rFonts w:ascii="Courier New" w:hAnsi="Courier New" w:cs="Courier New" w:hint="default"/>
+      </w:rPr>
+    </w:lvl>
+    <w:lvl w:ilvl="5" w:tplc="04090005" w:tentative="1">
+      <w:start w:val="1"/>
+      <w:numFmt w:val="bullet"/>
+      <w:lvlText w:val=""/>
+      <w:lvlJc w:val="left"/>
+      <w:pPr>
+        <w:ind w:left="4320" w:hanging="360"/>
+      </w:pPr>
+      <w:rPr>
+        <w:rFonts w:ascii="Wingdings" w:hAnsi="Wingdings" w:hint="default"/>
+      </w:rPr>
+    </w:lvl>
+    <w:lvl w:ilvl="6" w:tplc="04090001" w:tentative="1">
+      <w:start w:val="1"/>
+      <w:numFmt w:val="bullet"/>
+      <w:lvlText w:val=""/>
+      <w:lvlJc w:val="left"/>
+      <w:pPr>
+        <w:ind w:left="5040" w:hanging="360"/>
+      </w:pPr>
+      <w:rPr>
+        <w:rFonts w:ascii="Symbol" w:hAnsi="Symbol" w:hint="default"/>
+      </w:rPr>
+    </w:lvl>
+    <w:lvl w:ilvl="7" w:tplc="04090003" w:tentative="1">
+      <w:start w:val="1"/>
+      <w:numFmt w:val="bullet"/>
+      <w:lvlText w:val="o"/>
+      <w:lvlJc w:val="left"/>
+      <w:pPr>
+        <w:ind w:left="5760" w:hanging="360"/>
+      </w:pPr>
+      <w:rPr>
+        <w:rFonts w:ascii="Courier New" w:hAnsi="Courier New" w:cs="Courier New" w:hint="default"/>
+      </w:rPr>
+    </w:lvl>
+    <w:lvl w:ilvl="8" w:tplc="04090005" w:tentative="1">
+      <w:start w:val="1"/>
+      <w:numFmt w:val="bullet"/>
+      <w:lvlText w:val=""/>
+      <w:lvlJc w:val="left"/>
+      <w:pPr>
+        <w:ind w:left="6480" w:hanging="360"/>
+      </w:pPr>
+      <w:rPr>
+        <w:rFonts w:ascii="Wingdings" w:hAnsi="Wingdings" w:hint="default"/>
+      </w:rPr>
+    </w:lvl>
+  </w:abstractNum>
+  <w:abstractNum w:abstractNumId="2" w15:restartNumberingAfterBreak="0">
+    <w:nsid w:val="55F43388"/>
+    <w:multiLevelType w:val="hybridMultilevel"/>
+    <w:tmpl w:val="5E348CDA"/>
+    <w:lvl w:ilvl="0" w:tplc="04090005">
+      <w:start w:val="1"/>
+      <w:numFmt w:val="bullet"/>
+      <w:lvlText w:val=""/>
+      <w:lvlJc w:val="left"/>
+      <w:pPr>
+        <w:ind w:left="720" w:hanging="360"/>
+      </w:pPr>
+      <w:rPr>
+        <w:rFonts w:ascii="Wingdings" w:hAnsi="Wingdings" w:hint="default"/>
+      </w:rPr>
+    </w:lvl>
+    <w:lvl w:ilvl="1" w:tplc="04090003" w:tentative="1">
+      <w:start w:val="1"/>
+      <w:numFmt w:val="bullet"/>
+      <w:lvlText w:val="o"/>
+      <w:lvlJc w:val="left"/>
+      <w:pPr>
+        <w:ind w:left="1440" w:hanging="360"/>
+      </w:pPr>
+      <w:rPr>
+        <w:rFonts w:ascii="Courier New" w:hAnsi="Courier New" w:cs="Courier New" w:hint="default"/>
+      </w:rPr>
+    </w:lvl>
+    <w:lvl w:ilvl="2" w:tplc="04090005" w:tentative="1">
+      <w:start w:val="1"/>
+      <w:numFmt w:val="bullet"/>
+      <w:lvlText w:val=""/>
+      <w:lvlJc w:val="left"/>
+      <w:pPr>
+        <w:ind w:left="2160" w:hanging="360"/>
+      </w:pPr>
+      <w:rPr>
+        <w:rFonts w:ascii="Wingdings" w:hAnsi="Wingdings" w:hint="default"/>
+      </w:rPr>
+    </w:lvl>
+    <w:lvl w:ilvl="3" w:tplc="04090001" w:tentative="1">
+      <w:start w:val="1"/>
+      <w:numFmt w:val="bullet"/>
+      <w:lvlText w:val=""/>
+      <w:lvlJc w:val="left"/>
+      <w:pPr>
+        <w:ind w:left="2880" w:hanging="360"/>
+      </w:pPr>
+      <w:rPr>
+        <w:rFonts w:ascii="Symbol" w:hAnsi="Symbol" w:hint="default"/>
+      </w:rPr>
+    </w:lvl>
+    <w:lvl w:ilvl="4" w:tplc="04090003" w:tentative="1">
+      <w:start w:val="1"/>
+      <w:numFmt w:val="bullet"/>
+      <w:lvlText w:val="o"/>
+      <w:lvlJc w:val="left"/>
+      <w:pPr>
+        <w:ind w:left="3600" w:hanging="360"/>
+      </w:pPr>
+      <w:rPr>
+        <w:rFonts w:ascii="Courier New" w:hAnsi="Courier New" w:cs="Courier New" w:hint="default"/>
+      </w:rPr>
+    </w:lvl>
+    <w:lvl w:ilvl="5" w:tplc="04090005" w:tentative="1">
+      <w:start w:val="1"/>
+      <w:numFmt w:val="bullet"/>
+      <w:lvlText w:val=""/>
+      <w:lvlJc w:val="left"/>
+      <w:pPr>
+        <w:ind w:left="4320" w:hanging="360"/>
+      </w:pPr>
+      <w:rPr>
+        <w:rFonts w:ascii="Wingdings" w:hAnsi="Wingdings" w:hint="default"/>
+      </w:rPr>
+    </w:lvl>
+    <w:lvl w:ilvl="6" w:tplc="04090001" w:tentative="1">
+      <w:start w:val="1"/>
+      <w:numFmt w:val="bullet"/>
+      <w:lvlText w:val=""/>
+      <w:lvlJc w:val="left"/>
+      <w:pPr>
+        <w:ind w:left="5040" w:hanging="360"/>
+      </w:pPr>
+      <w:rPr>
+        <w:rFonts w:ascii="Symbol" w:hAnsi="Symbol" w:hint="default"/>
+      </w:rPr>
+    </w:lvl>
+    <w:lvl w:ilvl="7" w:tplc="04090003" w:tentative="1">
+      <w:start w:val="1"/>
+      <w:numFmt w:val="bullet"/>
+      <w:lvlText w:val="o"/>
+      <w:lvlJc w:val="left"/>
+      <w:pPr>
+        <w:ind w:left="5760" w:hanging="360"/>
+      </w:pPr>
+      <w:rPr>
+        <w:rFonts w:ascii="Courier New" w:hAnsi="Courier New" w:cs="Courier New" w:hint="default"/>
+      </w:rPr>
+    </w:lvl>
+    <w:lvl w:ilvl="8" w:tplc="04090005" w:tentative="1">
+      <w:start w:val="1"/>
+      <w:numFmt w:val="bullet"/>
+      <w:lvlText w:val=""/>
+      <w:lvlJc w:val="left"/>
+      <w:pPr>
+        <w:ind w:left="6480" w:hanging="360"/>
+      </w:pPr>
+      <w:rPr>
+        <w:rFonts w:ascii="Wingdings" w:hAnsi="Wingdings" w:hint="default"/>
+      </w:rPr>
+    </w:lvl>
+  </w:abstractNum>
+  <w:num w:numId="1">
+    <w:abstractNumId w:val="2"/>
+  </w:num>
+  <w:num w:numId="2">
+    <w:abstractNumId w:val="0"/>
+  </w:num>
+  <w:num w:numId="3">
+    <w:abstractNumId w:val="1"/>
+  </w:num>
+</w:numbering>
 </file>
 
 <file path=word/styles.xml><?xml version="1.0" encoding="utf-8"?>
@@ -458,6 +1647,28 @@
     <w:semiHidden/>
     <w:unhideWhenUsed/>
   </w:style>
+  <w:style w:type="character" w:styleId="Hyperlink">
+    <w:name w:val="Hyperlink"/>
+    <w:basedOn w:val="DefaultParagraphFont"/>
+    <w:uiPriority w:val="99"/>
+    <w:unhideWhenUsed/>
+    <w:rsid w:val="008A56E1"/>
+    <w:rPr>
+      <w:color w:val="0563C1" w:themeColor="hyperlink"/>
+      <w:u w:val="single"/>
+    </w:rPr>
+  </w:style>
+  <w:style w:type="paragraph" w:styleId="ListParagraph">
+    <w:name w:val="List Paragraph"/>
+    <w:basedOn w:val="Normal"/>
+    <w:uiPriority w:val="34"/>
+    <w:qFormat/>
+    <w:rsid w:val="00506F77"/>
+    <w:pPr>
+      <w:ind w:left="720"/>
+      <w:contextualSpacing/>
+    </w:pPr>
+  </w:style>
 </w:styles>
 </file>
 

</xml_diff>

<commit_message>
Modifications for #2 and #3
</commit_message>
<xml_diff>
--- a/Assignment 1.docx
+++ b/Assignment 1.docx
@@ -56,21 +56,7 @@
           <w:rFonts w:ascii="Lucida Sans Unicode" w:hAnsi="Lucida Sans Unicode" w:cs="Lucida Sans Unicode"/>
           <w:sz w:val="24"/>
         </w:rPr>
-        <w:t>The Internet was initially created by Defense Advanced Research Projects Agency (</w:t>
-      </w:r>
-      <w:r>
-        <w:rPr>
-          <w:rFonts w:ascii="Lucida Sans Unicode" w:hAnsi="Lucida Sans Unicode" w:cs="Lucida Sans Unicode"/>
-          <w:sz w:val="24"/>
-        </w:rPr>
-        <w:t>DARPA</w:t>
-      </w:r>
-      <w:r>
-        <w:rPr>
-          <w:rFonts w:ascii="Lucida Sans Unicode" w:hAnsi="Lucida Sans Unicode" w:cs="Lucida Sans Unicode"/>
-          <w:sz w:val="24"/>
-        </w:rPr>
-        <w:t>), for use of the United States Department of Defense research for military technologies. The first Network was “Advan</w:t>
+        <w:t>The Internet was initially created by Defense Advanced Research Projects Agency (DARPA), for use of the United States Department of Defense research for military technologies. The first Network was “Advan</w:t>
       </w:r>
       <w:r>
         <w:rPr>
@@ -313,14 +299,7 @@
           <w:rFonts w:ascii="Lucida Sans Unicode" w:hAnsi="Lucida Sans Unicode" w:cs="Lucida Sans Unicode"/>
           <w:sz w:val="24"/>
         </w:rPr>
-        <w:t>é</w:t>
-      </w:r>
-      <w:r>
-        <w:rPr>
-          <w:rFonts w:ascii="Lucida Sans Unicode" w:hAnsi="Lucida Sans Unicode" w:cs="Lucida Sans Unicode"/>
-          <w:sz w:val="24"/>
-        </w:rPr>
-        <w:t>aire</w:t>
+        <w:t>éaire</w:t>
       </w:r>
       <w:proofErr w:type="spellEnd"/>
       <w:r>
@@ -435,6 +414,366 @@
           <w:rFonts w:ascii="Lucida Sans Unicode" w:hAnsi="Lucida Sans Unicode" w:cs="Lucida Sans Unicode"/>
           <w:sz w:val="24"/>
         </w:rPr>
+        <w:t xml:space="preserve">2, </w:t>
+      </w:r>
+      <w:r>
+        <w:rPr>
+          <w:rFonts w:ascii="Lucida Sans Unicode" w:hAnsi="Lucida Sans Unicode" w:cs="Lucida Sans Unicode"/>
+          <w:sz w:val="24"/>
+        </w:rPr>
+        <w:t>Observations and Assessments of some popular websites</w:t>
+      </w:r>
+    </w:p>
+    <w:p>
+      <w:pPr>
+        <w:pStyle w:val="ListParagraph"/>
+        <w:numPr>
+          <w:ilvl w:val="0"/>
+          <w:numId w:val="9"/>
+        </w:numPr>
+        <w:jc w:val="both"/>
+        <w:rPr>
+          <w:rFonts w:ascii="Lucida Sans Unicode" w:hAnsi="Lucida Sans Unicode" w:cs="Lucida Sans Unicode"/>
+          <w:sz w:val="24"/>
+        </w:rPr>
+      </w:pPr>
+      <w:hyperlink r:id="rId6" w:history="1">
+        <w:r>
+          <w:rPr>
+            <w:rStyle w:val="Hyperlink"/>
+            <w:rFonts w:ascii="Lucida Sans Unicode" w:hAnsi="Lucida Sans Unicode" w:cs="Lucida Sans Unicode"/>
+            <w:sz w:val="24"/>
+          </w:rPr>
+          <w:t>https://www.goodreads.com</w:t>
+        </w:r>
+      </w:hyperlink>
+      <w:r>
+        <w:rPr>
+          <w:rFonts w:ascii="Lucida Sans Unicode" w:hAnsi="Lucida Sans Unicode" w:cs="Lucida Sans Unicode"/>
+          <w:sz w:val="24"/>
+        </w:rPr>
+        <w:t xml:space="preserve"> – </w:t>
+      </w:r>
+      <w:proofErr w:type="spellStart"/>
+      <w:r>
+        <w:rPr>
+          <w:rFonts w:ascii="Lucida Sans Unicode" w:hAnsi="Lucida Sans Unicode" w:cs="Lucida Sans Unicode"/>
+          <w:sz w:val="24"/>
+        </w:rPr>
+        <w:t>goodreads</w:t>
+      </w:r>
+      <w:proofErr w:type="spellEnd"/>
+      <w:r>
+        <w:rPr>
+          <w:rFonts w:ascii="Lucida Sans Unicode" w:hAnsi="Lucida Sans Unicode" w:cs="Lucida Sans Unicode"/>
+          <w:sz w:val="24"/>
+        </w:rPr>
+        <w:t xml:space="preserve"> </w:t>
+      </w:r>
+    </w:p>
+    <w:p>
+      <w:pPr>
+        <w:pStyle w:val="ListParagraph"/>
+        <w:numPr>
+          <w:ilvl w:val="0"/>
+          <w:numId w:val="9"/>
+        </w:numPr>
+        <w:jc w:val="both"/>
+        <w:rPr>
+          <w:rFonts w:ascii="Lucida Sans Unicode" w:hAnsi="Lucida Sans Unicode" w:cs="Lucida Sans Unicode"/>
+          <w:sz w:val="24"/>
+        </w:rPr>
+      </w:pPr>
+      <w:hyperlink r:id="rId7" w:history="1">
+        <w:r>
+          <w:rPr>
+            <w:rStyle w:val="Hyperlink"/>
+            <w:rFonts w:ascii="Lucida Sans Unicode" w:hAnsi="Lucida Sans Unicode" w:cs="Lucida Sans Unicode"/>
+            <w:sz w:val="24"/>
+          </w:rPr>
+          <w:t>www.mit.edu</w:t>
+        </w:r>
+      </w:hyperlink>
+      <w:r>
+        <w:rPr>
+          <w:rFonts w:ascii="Lucida Sans Unicode" w:hAnsi="Lucida Sans Unicode" w:cs="Lucida Sans Unicode"/>
+          <w:sz w:val="24"/>
+        </w:rPr>
+        <w:t xml:space="preserve"> </w:t>
+      </w:r>
+      <w:r>
+        <w:rPr>
+          <w:rFonts w:ascii="Lucida Sans Unicode" w:hAnsi="Lucida Sans Unicode" w:cs="Lucida Sans Unicode"/>
+          <w:sz w:val="24"/>
+        </w:rPr>
+        <w:t xml:space="preserve">Massachusetts Institute of Technology </w:t>
+      </w:r>
+    </w:p>
+    <w:p>
+      <w:pPr>
+        <w:pStyle w:val="ListParagraph"/>
+        <w:jc w:val="both"/>
+        <w:rPr>
+          <w:rFonts w:ascii="Lucida Sans Unicode" w:hAnsi="Lucida Sans Unicode" w:cs="Lucida Sans Unicode"/>
+          <w:sz w:val="24"/>
+        </w:rPr>
+      </w:pPr>
+    </w:p>
+    <w:p>
+      <w:pPr>
+        <w:pStyle w:val="ListParagraph"/>
+        <w:numPr>
+          <w:ilvl w:val="0"/>
+          <w:numId w:val="9"/>
+        </w:numPr>
+        <w:jc w:val="both"/>
+        <w:rPr>
+          <w:rFonts w:ascii="Lucida Sans Unicode" w:hAnsi="Lucida Sans Unicode" w:cs="Lucida Sans Unicode"/>
+          <w:sz w:val="24"/>
+        </w:rPr>
+      </w:pPr>
+      <w:hyperlink r:id="rId8" w:history="1">
+        <w:r>
+          <w:rPr>
+            <w:rStyle w:val="Hyperlink"/>
+            <w:rFonts w:ascii="Lucida Sans Unicode" w:hAnsi="Lucida Sans Unicode" w:cs="Lucida Sans Unicode"/>
+            <w:sz w:val="24"/>
+          </w:rPr>
+          <w:t>https://www.bbc.com/news</w:t>
+        </w:r>
+      </w:hyperlink>
+    </w:p>
+    <w:p>
+      <w:pPr>
+        <w:pStyle w:val="ListParagraph"/>
+        <w:numPr>
+          <w:ilvl w:val="0"/>
+          <w:numId w:val="9"/>
+        </w:numPr>
+        <w:jc w:val="both"/>
+        <w:rPr>
+          <w:rFonts w:ascii="Lucida Sans Unicode" w:hAnsi="Lucida Sans Unicode" w:cs="Lucida Sans Unicode"/>
+          <w:sz w:val="24"/>
+        </w:rPr>
+      </w:pPr>
+      <w:hyperlink r:id="rId9" w:history="1">
+        <w:r>
+          <w:rPr>
+            <w:rStyle w:val="Hyperlink"/>
+            <w:rFonts w:ascii="Lucida Sans Unicode" w:hAnsi="Lucida Sans Unicode" w:cs="Lucida Sans Unicode"/>
+            <w:sz w:val="24"/>
+          </w:rPr>
+          <w:t>https://edition.cnn.com/</w:t>
+        </w:r>
+      </w:hyperlink>
+    </w:p>
+    <w:p>
+      <w:pPr>
+        <w:pStyle w:val="ListParagraph"/>
+        <w:numPr>
+          <w:ilvl w:val="0"/>
+          <w:numId w:val="9"/>
+        </w:numPr>
+        <w:jc w:val="both"/>
+        <w:rPr>
+          <w:rFonts w:ascii="Lucida Sans Unicode" w:hAnsi="Lucida Sans Unicode" w:cs="Lucida Sans Unicode"/>
+          <w:sz w:val="24"/>
+        </w:rPr>
+      </w:pPr>
+      <w:hyperlink r:id="rId10" w:history="1">
+        <w:r>
+          <w:rPr>
+            <w:rStyle w:val="Hyperlink"/>
+            <w:rFonts w:ascii="Lucida Sans Unicode" w:hAnsi="Lucida Sans Unicode" w:cs="Lucida Sans Unicode"/>
+            <w:sz w:val="24"/>
+          </w:rPr>
+          <w:t>https://www.youtube.com/</w:t>
+        </w:r>
+      </w:hyperlink>
+    </w:p>
+    <w:p>
+      <w:pPr>
+        <w:jc w:val="both"/>
+        <w:rPr>
+          <w:rFonts w:ascii="Lucida Sans Unicode" w:hAnsi="Lucida Sans Unicode" w:cs="Lucida Sans Unicode"/>
+          <w:sz w:val="24"/>
+        </w:rPr>
+      </w:pPr>
+    </w:p>
+    <w:p>
+      <w:pPr>
+        <w:jc w:val="both"/>
+        <w:rPr>
+          <w:rFonts w:ascii="Lucida Sans Unicode" w:hAnsi="Lucida Sans Unicode" w:cs="Lucida Sans Unicode"/>
+          <w:sz w:val="24"/>
+        </w:rPr>
+      </w:pPr>
+      <w:r>
+        <w:rPr>
+          <w:rFonts w:ascii="Lucida Sans Unicode" w:hAnsi="Lucida Sans Unicode" w:cs="Lucida Sans Unicode"/>
+          <w:sz w:val="24"/>
+        </w:rPr>
+        <w:t>3, Websites</w:t>
+      </w:r>
+      <w:r>
+        <w:rPr>
+          <w:rFonts w:ascii="Lucida Sans Unicode" w:hAnsi="Lucida Sans Unicode" w:cs="Lucida Sans Unicode"/>
+          <w:sz w:val="24"/>
+        </w:rPr>
+        <w:t xml:space="preserve"> from the 12 categories</w:t>
+      </w:r>
+    </w:p>
+    <w:p>
+      <w:pPr>
+        <w:jc w:val="both"/>
+        <w:rPr>
+          <w:rFonts w:ascii="Lucida Sans Unicode" w:hAnsi="Lucida Sans Unicode" w:cs="Lucida Sans Unicode"/>
+          <w:sz w:val="24"/>
+        </w:rPr>
+      </w:pPr>
+      <w:r>
+        <w:rPr>
+          <w:rFonts w:ascii="Lucida Sans Unicode" w:hAnsi="Lucida Sans Unicode" w:cs="Lucida Sans Unicode"/>
+          <w:sz w:val="24"/>
+        </w:rPr>
+        <w:t xml:space="preserve">3.1 News </w:t>
+      </w:r>
+    </w:p>
+    <w:p>
+      <w:pPr>
+        <w:pStyle w:val="ListParagraph"/>
+        <w:numPr>
+          <w:ilvl w:val="0"/>
+          <w:numId w:val="10"/>
+        </w:numPr>
+        <w:rPr>
+          <w:rFonts w:ascii="Lucida Sans Unicode" w:hAnsi="Lucida Sans Unicode" w:cs="Lucida Sans Unicode"/>
+          <w:sz w:val="24"/>
+        </w:rPr>
+      </w:pPr>
+      <w:hyperlink r:id="rId11" w:history="1">
+        <w:r>
+          <w:rPr>
+            <w:rStyle w:val="Hyperlink"/>
+            <w:rFonts w:ascii="Lucida Sans Unicode" w:hAnsi="Lucida Sans Unicode" w:cs="Lucida Sans Unicode"/>
+            <w:sz w:val="24"/>
+          </w:rPr>
+          <w:t>https://www.bbc.com/news</w:t>
+        </w:r>
+      </w:hyperlink>
+      <w:r>
+        <w:rPr>
+          <w:rFonts w:ascii="Lucida Sans Unicode" w:hAnsi="Lucida Sans Unicode" w:cs="Lucida Sans Unicode"/>
+          <w:sz w:val="24"/>
+        </w:rPr>
+        <w:t xml:space="preserve"> - A British Broadcasting Corporation </w:t>
+      </w:r>
+      <w:r>
+        <w:rPr>
+          <w:rFonts w:ascii="Lucida Sans Unicode" w:hAnsi="Lucida Sans Unicode" w:cs="Lucida Sans Unicode"/>
+          <w:sz w:val="24"/>
+        </w:rPr>
+        <w:t>originally founded in 18 October 1922 and is world’s largest and oldest broadcaster.</w:t>
+      </w:r>
+    </w:p>
+    <w:p>
+      <w:pPr>
+        <w:pStyle w:val="ListParagraph"/>
+        <w:numPr>
+          <w:ilvl w:val="0"/>
+          <w:numId w:val="10"/>
+        </w:numPr>
+        <w:jc w:val="both"/>
+        <w:rPr>
+          <w:rFonts w:ascii="Lucida Sans Unicode" w:hAnsi="Lucida Sans Unicode" w:cs="Lucida Sans Unicode"/>
+          <w:sz w:val="24"/>
+        </w:rPr>
+      </w:pPr>
+      <w:hyperlink r:id="rId12" w:history="1">
+        <w:r>
+          <w:rPr>
+            <w:rStyle w:val="Hyperlink"/>
+            <w:rFonts w:ascii="Lucida Sans Unicode" w:hAnsi="Lucida Sans Unicode" w:cs="Lucida Sans Unicode"/>
+            <w:sz w:val="24"/>
+          </w:rPr>
+          <w:t>https://edition.cnn.com/</w:t>
+        </w:r>
+      </w:hyperlink>
+      <w:r>
+        <w:rPr>
+          <w:rFonts w:ascii="Lucida Sans Unicode" w:hAnsi="Lucida Sans Unicode" w:cs="Lucida Sans Unicode"/>
+          <w:sz w:val="24"/>
+        </w:rPr>
+        <w:t xml:space="preserve"> -</w:t>
+      </w:r>
+      <w:r>
+        <w:rPr>
+          <w:rFonts w:ascii="Lucida Sans Unicode" w:hAnsi="Lucida Sans Unicode" w:cs="Lucida Sans Unicode"/>
+          <w:sz w:val="24"/>
+        </w:rPr>
+        <w:t xml:space="preserve"> </w:t>
+      </w:r>
+      <w:r>
+        <w:rPr>
+          <w:rFonts w:ascii="Lucida Sans Unicode" w:hAnsi="Lucida Sans Unicode" w:cs="Lucida Sans Unicode"/>
+          <w:sz w:val="24"/>
+        </w:rPr>
+        <w:t xml:space="preserve">Cable News Network – An official site of American news-based television channel of AT&amp;T’s </w:t>
+      </w:r>
+      <w:r>
+        <w:rPr>
+          <w:rFonts w:ascii="Lucida Sans Unicode" w:hAnsi="Lucida Sans Unicode" w:cs="Lucida Sans Unicode"/>
+          <w:sz w:val="24"/>
+        </w:rPr>
+        <w:t>Warner Media</w:t>
+      </w:r>
+      <w:r>
+        <w:rPr>
+          <w:rFonts w:ascii="Lucida Sans Unicode" w:hAnsi="Lucida Sans Unicode" w:cs="Lucida Sans Unicode"/>
+          <w:sz w:val="24"/>
+        </w:rPr>
+        <w:t>.</w:t>
+      </w:r>
+    </w:p>
+    <w:p>
+      <w:pPr>
+        <w:pStyle w:val="ListParagraph"/>
+        <w:numPr>
+          <w:ilvl w:val="0"/>
+          <w:numId w:val="10"/>
+        </w:numPr>
+        <w:jc w:val="both"/>
+        <w:rPr>
+          <w:rFonts w:ascii="Lucida Sans Unicode" w:hAnsi="Lucida Sans Unicode" w:cs="Lucida Sans Unicode"/>
+          <w:sz w:val="24"/>
+        </w:rPr>
+      </w:pPr>
+      <w:bookmarkStart w:id="0" w:name="_GoBack"/>
+      <w:bookmarkEnd w:id="0"/>
+    </w:p>
+    <w:p>
+      <w:pPr>
+        <w:pStyle w:val="ListParagraph"/>
+        <w:jc w:val="both"/>
+        <w:rPr>
+          <w:rFonts w:ascii="Lucida Sans Unicode" w:hAnsi="Lucida Sans Unicode" w:cs="Lucida Sans Unicode"/>
+          <w:sz w:val="24"/>
+        </w:rPr>
+      </w:pPr>
+    </w:p>
+    <w:p>
+      <w:pPr>
+        <w:jc w:val="both"/>
+        <w:rPr>
+          <w:rFonts w:ascii="Lucida Sans Unicode" w:hAnsi="Lucida Sans Unicode" w:cs="Lucida Sans Unicode"/>
+          <w:sz w:val="24"/>
+        </w:rPr>
+      </w:pPr>
+      <w:r>
+        <w:rPr>
+          <w:rFonts w:ascii="Lucida Sans Unicode" w:hAnsi="Lucida Sans Unicode" w:cs="Lucida Sans Unicode"/>
+          <w:sz w:val="24"/>
+        </w:rPr>
         <w:t>4, Guidelines for evaluating the value of a Website</w:t>
       </w:r>
     </w:p>
@@ -467,71 +806,89 @@
           <w:rFonts w:ascii="Lucida Sans Unicode" w:hAnsi="Lucida Sans Unicode" w:cs="Lucida Sans Unicode"/>
           <w:sz w:val="24"/>
         </w:rPr>
+        <w:lastRenderedPageBreak/>
         <w:t>The Guidelines for evaluation of a website are vast and numerous. But they can be divided into two general groups as:</w:t>
       </w:r>
     </w:p>
     <w:p>
       <w:pPr>
-        <w:jc w:val="both"/>
-        <w:rPr>
-          <w:rFonts w:ascii="Lucida Sans Unicode" w:hAnsi="Lucida Sans Unicode" w:cs="Lucida Sans Unicode"/>
-          <w:sz w:val="24"/>
-        </w:rPr>
-      </w:pPr>
-      <w:r>
-        <w:rPr>
-          <w:rFonts w:ascii="Lucida Sans Unicode" w:hAnsi="Lucida Sans Unicode" w:cs="Lucida Sans Unicode"/>
-          <w:sz w:val="24"/>
-        </w:rPr>
-        <w:t>1, Based on Importance</w:t>
-      </w:r>
-    </w:p>
-    <w:p>
-      <w:pPr>
-        <w:jc w:val="both"/>
-        <w:rPr>
-          <w:rFonts w:ascii="Lucida Sans Unicode" w:hAnsi="Lucida Sans Unicode" w:cs="Lucida Sans Unicode"/>
-          <w:sz w:val="24"/>
-        </w:rPr>
-      </w:pPr>
-      <w:r>
-        <w:rPr>
-          <w:rFonts w:ascii="Lucida Sans Unicode" w:hAnsi="Lucida Sans Unicode" w:cs="Lucida Sans Unicode"/>
-          <w:sz w:val="24"/>
-        </w:rPr>
-        <w:t>2, Based on Design and User-friendly Interface</w:t>
-      </w:r>
-    </w:p>
-    <w:p>
-      <w:pPr>
-        <w:jc w:val="both"/>
-        <w:rPr>
-          <w:rFonts w:ascii="Lucida Sans Unicode" w:hAnsi="Lucida Sans Unicode" w:cs="Lucida Sans Unicode"/>
-          <w:sz w:val="24"/>
-        </w:rPr>
-      </w:pPr>
-      <w:r>
-        <w:rPr>
-          <w:rFonts w:ascii="Lucida Sans Unicode" w:hAnsi="Lucida Sans Unicode" w:cs="Lucida Sans Unicode"/>
-          <w:sz w:val="24"/>
-        </w:rPr>
-        <w:t>The first one can be further divided into three large categories as:</w:t>
-      </w:r>
-    </w:p>
-    <w:p>
-      <w:pPr>
-        <w:jc w:val="both"/>
-        <w:rPr>
-          <w:rFonts w:ascii="Lucida Sans Unicode" w:hAnsi="Lucida Sans Unicode" w:cs="Lucida Sans Unicode"/>
-          <w:sz w:val="24"/>
-        </w:rPr>
-      </w:pPr>
-      <w:r>
-        <w:rPr>
-          <w:rFonts w:ascii="Lucida Sans Unicode" w:hAnsi="Lucida Sans Unicode" w:cs="Lucida Sans Unicode"/>
-          <w:sz w:val="24"/>
-        </w:rPr>
-        <w:t>1, Quality of the Content</w:t>
+        <w:pStyle w:val="ListParagraph"/>
+        <w:numPr>
+          <w:ilvl w:val="0"/>
+          <w:numId w:val="7"/>
+        </w:numPr>
+        <w:jc w:val="both"/>
+        <w:rPr>
+          <w:rFonts w:ascii="Lucida Sans Unicode" w:hAnsi="Lucida Sans Unicode" w:cs="Lucida Sans Unicode"/>
+          <w:sz w:val="24"/>
+        </w:rPr>
+      </w:pPr>
+      <w:r>
+        <w:rPr>
+          <w:rFonts w:ascii="Lucida Sans Unicode" w:hAnsi="Lucida Sans Unicode" w:cs="Lucida Sans Unicode"/>
+          <w:sz w:val="24"/>
+        </w:rPr>
+        <w:t>Based on Importance</w:t>
+      </w:r>
+    </w:p>
+    <w:p>
+      <w:pPr>
+        <w:pStyle w:val="ListParagraph"/>
+        <w:numPr>
+          <w:ilvl w:val="0"/>
+          <w:numId w:val="7"/>
+        </w:numPr>
+        <w:jc w:val="both"/>
+        <w:rPr>
+          <w:rFonts w:ascii="Lucida Sans Unicode" w:hAnsi="Lucida Sans Unicode" w:cs="Lucida Sans Unicode"/>
+          <w:sz w:val="24"/>
+        </w:rPr>
+      </w:pPr>
+      <w:r>
+        <w:rPr>
+          <w:rFonts w:ascii="Lucida Sans Unicode" w:hAnsi="Lucida Sans Unicode" w:cs="Lucida Sans Unicode"/>
+          <w:sz w:val="24"/>
+        </w:rPr>
+        <w:t>Based on Design and User-friendly Interface</w:t>
+      </w:r>
+    </w:p>
+    <w:p>
+      <w:pPr>
+        <w:jc w:val="both"/>
+        <w:rPr>
+          <w:rFonts w:ascii="Lucida Sans Unicode" w:hAnsi="Lucida Sans Unicode" w:cs="Lucida Sans Unicode"/>
+          <w:sz w:val="24"/>
+        </w:rPr>
+      </w:pPr>
+      <w:r>
+        <w:rPr>
+          <w:rFonts w:ascii="Lucida Sans Unicode" w:hAnsi="Lucida Sans Unicode" w:cs="Lucida Sans Unicode"/>
+          <w:sz w:val="24"/>
+        </w:rPr>
+        <w:t>Based on importance, we can evaluate a website by the quality of the content.</w:t>
+      </w:r>
+    </w:p>
+    <w:p>
+      <w:pPr>
+        <w:jc w:val="both"/>
+        <w:rPr>
+          <w:rFonts w:ascii="Lucida Sans Unicode" w:hAnsi="Lucida Sans Unicode" w:cs="Lucida Sans Unicode"/>
+          <w:sz w:val="24"/>
+        </w:rPr>
+      </w:pPr>
+      <w:r>
+        <w:rPr>
+          <w:rFonts w:ascii="Lucida Sans Unicode" w:hAnsi="Lucida Sans Unicode" w:cs="Lucida Sans Unicode"/>
+          <w:sz w:val="24"/>
+        </w:rPr>
+        <w:t>Quality of the Content</w:t>
+      </w:r>
+      <w:r>
+        <w:rPr>
+          <w:rFonts w:ascii="Lucida Sans Unicode" w:hAnsi="Lucida Sans Unicode" w:cs="Lucida Sans Unicode"/>
+          <w:sz w:val="24"/>
+        </w:rPr>
+        <w:t xml:space="preserve"> includes,</w:t>
       </w:r>
     </w:p>
     <w:p>
@@ -643,7 +1000,7 @@
           <w:rFonts w:ascii="Lucida Sans Unicode" w:hAnsi="Lucida Sans Unicode" w:cs="Lucida Sans Unicode"/>
           <w:sz w:val="24"/>
         </w:rPr>
-        <w:t xml:space="preserve">Objectivity – Is the information a fact, an opinion or propaganda? </w:t>
+        <w:t>Valid Links- Are links mentioned valid, relevant and helpful?</w:t>
       </w:r>
     </w:p>
     <w:p>
@@ -664,53 +1021,59 @@
           <w:rFonts w:ascii="Lucida Sans Unicode" w:hAnsi="Lucida Sans Unicode" w:cs="Lucida Sans Unicode"/>
           <w:sz w:val="24"/>
         </w:rPr>
+        <w:t xml:space="preserve">Objectivity – Is the information a fact, an opinion or propaganda? </w:t>
+      </w:r>
+    </w:p>
+    <w:p>
+      <w:pPr>
+        <w:pStyle w:val="ListParagraph"/>
+        <w:numPr>
+          <w:ilvl w:val="0"/>
+          <w:numId w:val="1"/>
+        </w:numPr>
+        <w:jc w:val="both"/>
+        <w:rPr>
+          <w:rFonts w:ascii="Lucida Sans Unicode" w:hAnsi="Lucida Sans Unicode" w:cs="Lucida Sans Unicode"/>
+          <w:sz w:val="24"/>
+        </w:rPr>
+      </w:pPr>
+      <w:r>
+        <w:rPr>
+          <w:rFonts w:ascii="Lucida Sans Unicode" w:hAnsi="Lucida Sans Unicode" w:cs="Lucida Sans Unicode"/>
+          <w:sz w:val="24"/>
+        </w:rPr>
         <w:t>Motive and Purpose – Who is the intended audience of the website? Why is it created? This can be the core evaluating question as it answers many other questions dependent on it.</w:t>
       </w:r>
-      <w:bookmarkStart w:id="0" w:name="_GoBack"/>
-      <w:bookmarkEnd w:id="0"/>
-    </w:p>
-    <w:p>
-      <w:pPr>
-        <w:jc w:val="both"/>
-        <w:rPr>
-          <w:rFonts w:ascii="Lucida Sans Unicode" w:hAnsi="Lucida Sans Unicode" w:cs="Lucida Sans Unicode"/>
-          <w:sz w:val="24"/>
-        </w:rPr>
-      </w:pPr>
-    </w:p>
-    <w:p>
-      <w:pPr>
-        <w:jc w:val="both"/>
-        <w:rPr>
-          <w:rFonts w:ascii="Lucida Sans Unicode" w:hAnsi="Lucida Sans Unicode" w:cs="Lucida Sans Unicode"/>
-          <w:sz w:val="24"/>
-        </w:rPr>
-      </w:pPr>
-    </w:p>
-    <w:p>
-      <w:pPr>
-        <w:jc w:val="both"/>
-        <w:rPr>
-          <w:rFonts w:ascii="Lucida Sans Unicode" w:hAnsi="Lucida Sans Unicode" w:cs="Lucida Sans Unicode"/>
-          <w:sz w:val="24"/>
-        </w:rPr>
-      </w:pPr>
-    </w:p>
-    <w:p>
-      <w:pPr>
-        <w:jc w:val="both"/>
-        <w:rPr>
-          <w:rFonts w:ascii="Lucida Sans Unicode" w:hAnsi="Lucida Sans Unicode" w:cs="Lucida Sans Unicode"/>
-          <w:sz w:val="24"/>
-        </w:rPr>
-      </w:pPr>
-      <w:r>
-        <w:rPr>
-          <w:rFonts w:ascii="Lucida Sans Unicode" w:hAnsi="Lucida Sans Unicode" w:cs="Lucida Sans Unicode"/>
-          <w:sz w:val="24"/>
-        </w:rPr>
-        <w:t xml:space="preserve">2, </w:t>
-      </w:r>
+    </w:p>
+    <w:p>
+      <w:pPr>
+        <w:jc w:val="both"/>
+        <w:rPr>
+          <w:rFonts w:ascii="Lucida Sans Unicode" w:hAnsi="Lucida Sans Unicode" w:cs="Lucida Sans Unicode"/>
+          <w:sz w:val="24"/>
+        </w:rPr>
+      </w:pPr>
+      <w:r>
+        <w:rPr>
+          <w:rFonts w:ascii="Lucida Sans Unicode" w:hAnsi="Lucida Sans Unicode" w:cs="Lucida Sans Unicode"/>
+          <w:sz w:val="24"/>
+        </w:rPr>
+        <w:t>Design and User-friendly interface can be further categorized into two evaluation guidelines.</w:t>
+      </w:r>
+    </w:p>
+    <w:p>
+      <w:pPr>
+        <w:pStyle w:val="ListParagraph"/>
+        <w:numPr>
+          <w:ilvl w:val="0"/>
+          <w:numId w:val="8"/>
+        </w:numPr>
+        <w:jc w:val="both"/>
+        <w:rPr>
+          <w:rFonts w:ascii="Lucida Sans Unicode" w:hAnsi="Lucida Sans Unicode" w:cs="Lucida Sans Unicode"/>
+          <w:sz w:val="24"/>
+        </w:rPr>
+      </w:pPr>
       <w:r>
         <w:rPr>
           <w:rFonts w:ascii="Lucida Sans Unicode" w:hAnsi="Lucida Sans Unicode" w:cs="Lucida Sans Unicode"/>
@@ -781,17 +1144,23 @@
           <w:rFonts w:ascii="Lucida Sans Unicode" w:hAnsi="Lucida Sans Unicode" w:cs="Lucida Sans Unicode"/>
           <w:sz w:val="24"/>
         </w:rPr>
-        <w:t xml:space="preserve">Multimedia – Multimedia files such as Images, Videos and Sounds should be minimized to ease download of website. However, this feature should be examined carefully with the type of the website and the media type the information it provides requires. E.g. </w:t>
-      </w:r>
-      <w:proofErr w:type="gramStart"/>
-      <w:r>
-        <w:rPr>
-          <w:rFonts w:ascii="Lucida Sans Unicode" w:hAnsi="Lucida Sans Unicode" w:cs="Lucida Sans Unicode"/>
-          <w:sz w:val="24"/>
-        </w:rPr>
-        <w:t>A</w:t>
-      </w:r>
-      <w:proofErr w:type="gramEnd"/>
+        <w:t xml:space="preserve">Multimedia – Multimedia files such as Images, Videos and Sounds should be minimized to ease download of website. However, this feature should </w:t>
+      </w:r>
+      <w:r>
+        <w:rPr>
+          <w:rFonts w:ascii="Lucida Sans Unicode" w:hAnsi="Lucida Sans Unicode" w:cs="Lucida Sans Unicode"/>
+          <w:sz w:val="24"/>
+        </w:rPr>
+        <w:lastRenderedPageBreak/>
+        <w:t xml:space="preserve">be examined carefully with the type of the website and the media type the information it provides requires. E.g. </w:t>
+      </w:r>
+      <w:r>
+        <w:rPr>
+          <w:rFonts w:ascii="Lucida Sans Unicode" w:hAnsi="Lucida Sans Unicode" w:cs="Lucida Sans Unicode"/>
+          <w:sz w:val="24"/>
+        </w:rPr>
+        <w:t>a</w:t>
+      </w:r>
       <w:r>
         <w:rPr>
           <w:rFonts w:ascii="Lucida Sans Unicode" w:hAnsi="Lucida Sans Unicode" w:cs="Lucida Sans Unicode"/>
@@ -802,25 +1171,80 @@
     </w:p>
     <w:p>
       <w:pPr>
-        <w:jc w:val="both"/>
-        <w:rPr>
-          <w:rFonts w:ascii="Lucida Sans Unicode" w:hAnsi="Lucida Sans Unicode" w:cs="Lucida Sans Unicode"/>
-          <w:sz w:val="24"/>
-        </w:rPr>
-      </w:pPr>
-      <w:r>
-        <w:rPr>
-          <w:rFonts w:ascii="Lucida Sans Unicode" w:hAnsi="Lucida Sans Unicode" w:cs="Lucida Sans Unicode"/>
-          <w:sz w:val="24"/>
-        </w:rPr>
-        <w:t xml:space="preserve">3, Quality of the Organization/Grouping </w:t>
-      </w:r>
-      <w:r>
-        <w:rPr>
-          <w:rFonts w:ascii="Lucida Sans Unicode" w:hAnsi="Lucida Sans Unicode" w:cs="Lucida Sans Unicode"/>
-          <w:sz w:val="24"/>
-        </w:rPr>
-        <w:t xml:space="preserve"> </w:t>
+        <w:pStyle w:val="ListParagraph"/>
+        <w:numPr>
+          <w:ilvl w:val="0"/>
+          <w:numId w:val="8"/>
+        </w:numPr>
+        <w:jc w:val="both"/>
+        <w:rPr>
+          <w:rFonts w:ascii="Lucida Sans Unicode" w:hAnsi="Lucida Sans Unicode" w:cs="Lucida Sans Unicode"/>
+          <w:sz w:val="24"/>
+        </w:rPr>
+      </w:pPr>
+      <w:r>
+        <w:rPr>
+          <w:rFonts w:ascii="Lucida Sans Unicode" w:hAnsi="Lucida Sans Unicode" w:cs="Lucida Sans Unicode"/>
+          <w:sz w:val="24"/>
+        </w:rPr>
+        <w:t xml:space="preserve">Quality of the Organization/Grouping </w:t>
+      </w:r>
+    </w:p>
+    <w:p>
+      <w:pPr>
+        <w:jc w:val="both"/>
+        <w:rPr>
+          <w:rFonts w:ascii="Lucida Sans Unicode" w:hAnsi="Lucida Sans Unicode" w:cs="Lucida Sans Unicode"/>
+          <w:sz w:val="24"/>
+        </w:rPr>
+      </w:pPr>
+      <w:r>
+        <w:rPr>
+          <w:rFonts w:ascii="Lucida Sans Unicode" w:hAnsi="Lucida Sans Unicode" w:cs="Lucida Sans Unicode"/>
+          <w:sz w:val="24"/>
+        </w:rPr>
+        <w:t>This is about the structure and categorization of the website in order to help the user to navigate and retrieve information easily.</w:t>
+      </w:r>
+    </w:p>
+    <w:p>
+      <w:pPr>
+        <w:jc w:val="both"/>
+        <w:rPr>
+          <w:rFonts w:ascii="Lucida Sans Unicode" w:hAnsi="Lucida Sans Unicode" w:cs="Lucida Sans Unicode"/>
+          <w:sz w:val="24"/>
+        </w:rPr>
+      </w:pPr>
+      <w:r>
+        <w:rPr>
+          <w:rFonts w:ascii="Lucida Sans Unicode" w:hAnsi="Lucida Sans Unicode" w:cs="Lucida Sans Unicode"/>
+          <w:sz w:val="24"/>
+        </w:rPr>
+        <w:t>Mapping of the website, Consistency throughout the layout designs of each page, indices and links to navigate to each part of the website are guidelines for the Organization/Grouping evaluation.</w:t>
+      </w:r>
+    </w:p>
+    <w:p>
+      <w:pPr>
+        <w:jc w:val="both"/>
+        <w:rPr>
+          <w:rFonts w:ascii="Lucida Sans Unicode" w:hAnsi="Lucida Sans Unicode" w:cs="Lucida Sans Unicode"/>
+          <w:sz w:val="24"/>
+        </w:rPr>
+      </w:pPr>
+    </w:p>
+    <w:p>
+      <w:pPr>
+        <w:jc w:val="both"/>
+        <w:rPr>
+          <w:rFonts w:ascii="Lucida Sans Unicode" w:hAnsi="Lucida Sans Unicode" w:cs="Lucida Sans Unicode"/>
+          <w:sz w:val="24"/>
+        </w:rPr>
+      </w:pPr>
+      <w:r>
+        <w:rPr>
+          <w:rFonts w:ascii="Lucida Sans Unicode" w:hAnsi="Lucida Sans Unicode" w:cs="Lucida Sans Unicode"/>
+          <w:sz w:val="24"/>
+        </w:rPr>
+        <w:t>As a simple user, we can use only the first category to examine websites, the second category is more intended to evaluate and standardize website in international sense. I.e. websites of Organizations, Governments, Business Companies and others should qualify them in order to have a good value among users.</w:t>
       </w:r>
     </w:p>
     <w:p>
@@ -989,6 +1413,178 @@
     </w:lvl>
   </w:abstractNum>
   <w:abstractNum w:abstractNumId="1" w15:restartNumberingAfterBreak="0">
+    <w:nsid w:val="2CC426BC"/>
+    <w:multiLevelType w:val="hybridMultilevel"/>
+    <w:tmpl w:val="674C2EA6"/>
+    <w:lvl w:ilvl="0" w:tplc="0409000F">
+      <w:start w:val="1"/>
+      <w:numFmt w:val="decimal"/>
+      <w:lvlText w:val="%1."/>
+      <w:lvlJc w:val="left"/>
+      <w:pPr>
+        <w:ind w:left="720" w:hanging="360"/>
+      </w:pPr>
+    </w:lvl>
+    <w:lvl w:ilvl="1" w:tplc="04090019" w:tentative="1">
+      <w:start w:val="1"/>
+      <w:numFmt w:val="lowerLetter"/>
+      <w:lvlText w:val="%2."/>
+      <w:lvlJc w:val="left"/>
+      <w:pPr>
+        <w:ind w:left="1440" w:hanging="360"/>
+      </w:pPr>
+    </w:lvl>
+    <w:lvl w:ilvl="2" w:tplc="0409001B" w:tentative="1">
+      <w:start w:val="1"/>
+      <w:numFmt w:val="lowerRoman"/>
+      <w:lvlText w:val="%3."/>
+      <w:lvlJc w:val="right"/>
+      <w:pPr>
+        <w:ind w:left="2160" w:hanging="180"/>
+      </w:pPr>
+    </w:lvl>
+    <w:lvl w:ilvl="3" w:tplc="0409000F" w:tentative="1">
+      <w:start w:val="1"/>
+      <w:numFmt w:val="decimal"/>
+      <w:lvlText w:val="%4."/>
+      <w:lvlJc w:val="left"/>
+      <w:pPr>
+        <w:ind w:left="2880" w:hanging="360"/>
+      </w:pPr>
+    </w:lvl>
+    <w:lvl w:ilvl="4" w:tplc="04090019" w:tentative="1">
+      <w:start w:val="1"/>
+      <w:numFmt w:val="lowerLetter"/>
+      <w:lvlText w:val="%5."/>
+      <w:lvlJc w:val="left"/>
+      <w:pPr>
+        <w:ind w:left="3600" w:hanging="360"/>
+      </w:pPr>
+    </w:lvl>
+    <w:lvl w:ilvl="5" w:tplc="0409001B" w:tentative="1">
+      <w:start w:val="1"/>
+      <w:numFmt w:val="lowerRoman"/>
+      <w:lvlText w:val="%6."/>
+      <w:lvlJc w:val="right"/>
+      <w:pPr>
+        <w:ind w:left="4320" w:hanging="180"/>
+      </w:pPr>
+    </w:lvl>
+    <w:lvl w:ilvl="6" w:tplc="0409000F" w:tentative="1">
+      <w:start w:val="1"/>
+      <w:numFmt w:val="decimal"/>
+      <w:lvlText w:val="%7."/>
+      <w:lvlJc w:val="left"/>
+      <w:pPr>
+        <w:ind w:left="5040" w:hanging="360"/>
+      </w:pPr>
+    </w:lvl>
+    <w:lvl w:ilvl="7" w:tplc="04090019" w:tentative="1">
+      <w:start w:val="1"/>
+      <w:numFmt w:val="lowerLetter"/>
+      <w:lvlText w:val="%8."/>
+      <w:lvlJc w:val="left"/>
+      <w:pPr>
+        <w:ind w:left="5760" w:hanging="360"/>
+      </w:pPr>
+    </w:lvl>
+    <w:lvl w:ilvl="8" w:tplc="0409001B" w:tentative="1">
+      <w:start w:val="1"/>
+      <w:numFmt w:val="lowerRoman"/>
+      <w:lvlText w:val="%9."/>
+      <w:lvlJc w:val="right"/>
+      <w:pPr>
+        <w:ind w:left="6480" w:hanging="180"/>
+      </w:pPr>
+    </w:lvl>
+  </w:abstractNum>
+  <w:abstractNum w:abstractNumId="2" w15:restartNumberingAfterBreak="0">
+    <w:nsid w:val="2CCA7305"/>
+    <w:multiLevelType w:val="hybridMultilevel"/>
+    <w:tmpl w:val="C3F28C5E"/>
+    <w:lvl w:ilvl="0" w:tplc="04090013">
+      <w:start w:val="1"/>
+      <w:numFmt w:val="upperRoman"/>
+      <w:lvlText w:val="%1."/>
+      <w:lvlJc w:val="right"/>
+      <w:pPr>
+        <w:ind w:left="720" w:hanging="360"/>
+      </w:pPr>
+    </w:lvl>
+    <w:lvl w:ilvl="1" w:tplc="04090019" w:tentative="1">
+      <w:start w:val="1"/>
+      <w:numFmt w:val="lowerLetter"/>
+      <w:lvlText w:val="%2."/>
+      <w:lvlJc w:val="left"/>
+      <w:pPr>
+        <w:ind w:left="1440" w:hanging="360"/>
+      </w:pPr>
+    </w:lvl>
+    <w:lvl w:ilvl="2" w:tplc="0409001B" w:tentative="1">
+      <w:start w:val="1"/>
+      <w:numFmt w:val="lowerRoman"/>
+      <w:lvlText w:val="%3."/>
+      <w:lvlJc w:val="right"/>
+      <w:pPr>
+        <w:ind w:left="2160" w:hanging="180"/>
+      </w:pPr>
+    </w:lvl>
+    <w:lvl w:ilvl="3" w:tplc="0409000F" w:tentative="1">
+      <w:start w:val="1"/>
+      <w:numFmt w:val="decimal"/>
+      <w:lvlText w:val="%4."/>
+      <w:lvlJc w:val="left"/>
+      <w:pPr>
+        <w:ind w:left="2880" w:hanging="360"/>
+      </w:pPr>
+    </w:lvl>
+    <w:lvl w:ilvl="4" w:tplc="04090019" w:tentative="1">
+      <w:start w:val="1"/>
+      <w:numFmt w:val="lowerLetter"/>
+      <w:lvlText w:val="%5."/>
+      <w:lvlJc w:val="left"/>
+      <w:pPr>
+        <w:ind w:left="3600" w:hanging="360"/>
+      </w:pPr>
+    </w:lvl>
+    <w:lvl w:ilvl="5" w:tplc="0409001B" w:tentative="1">
+      <w:start w:val="1"/>
+      <w:numFmt w:val="lowerRoman"/>
+      <w:lvlText w:val="%6."/>
+      <w:lvlJc w:val="right"/>
+      <w:pPr>
+        <w:ind w:left="4320" w:hanging="180"/>
+      </w:pPr>
+    </w:lvl>
+    <w:lvl w:ilvl="6" w:tplc="0409000F" w:tentative="1">
+      <w:start w:val="1"/>
+      <w:numFmt w:val="decimal"/>
+      <w:lvlText w:val="%7."/>
+      <w:lvlJc w:val="left"/>
+      <w:pPr>
+        <w:ind w:left="5040" w:hanging="360"/>
+      </w:pPr>
+    </w:lvl>
+    <w:lvl w:ilvl="7" w:tplc="04090019" w:tentative="1">
+      <w:start w:val="1"/>
+      <w:numFmt w:val="lowerLetter"/>
+      <w:lvlText w:val="%8."/>
+      <w:lvlJc w:val="left"/>
+      <w:pPr>
+        <w:ind w:left="5760" w:hanging="360"/>
+      </w:pPr>
+    </w:lvl>
+    <w:lvl w:ilvl="8" w:tplc="0409001B" w:tentative="1">
+      <w:start w:val="1"/>
+      <w:numFmt w:val="lowerRoman"/>
+      <w:lvlText w:val="%9."/>
+      <w:lvlJc w:val="right"/>
+      <w:pPr>
+        <w:ind w:left="6480" w:hanging="180"/>
+      </w:pPr>
+    </w:lvl>
+  </w:abstractNum>
+  <w:abstractNum w:abstractNumId="3" w15:restartNumberingAfterBreak="0">
     <w:nsid w:val="2DC81E35"/>
     <w:multiLevelType w:val="hybridMultilevel"/>
     <w:tmpl w:val="3B22EBC4"/>
@@ -1101,7 +1697,351 @@
       </w:rPr>
     </w:lvl>
   </w:abstractNum>
-  <w:abstractNum w:abstractNumId="2" w15:restartNumberingAfterBreak="0">
+  <w:abstractNum w:abstractNumId="4" w15:restartNumberingAfterBreak="0">
+    <w:nsid w:val="305C6E52"/>
+    <w:multiLevelType w:val="hybridMultilevel"/>
+    <w:tmpl w:val="08BA1744"/>
+    <w:lvl w:ilvl="0" w:tplc="0409000F">
+      <w:start w:val="1"/>
+      <w:numFmt w:val="decimal"/>
+      <w:lvlText w:val="%1."/>
+      <w:lvlJc w:val="left"/>
+      <w:pPr>
+        <w:ind w:left="1515" w:hanging="360"/>
+      </w:pPr>
+    </w:lvl>
+    <w:lvl w:ilvl="1" w:tplc="04090019" w:tentative="1">
+      <w:start w:val="1"/>
+      <w:numFmt w:val="lowerLetter"/>
+      <w:lvlText w:val="%2."/>
+      <w:lvlJc w:val="left"/>
+      <w:pPr>
+        <w:ind w:left="2235" w:hanging="360"/>
+      </w:pPr>
+    </w:lvl>
+    <w:lvl w:ilvl="2" w:tplc="0409001B" w:tentative="1">
+      <w:start w:val="1"/>
+      <w:numFmt w:val="lowerRoman"/>
+      <w:lvlText w:val="%3."/>
+      <w:lvlJc w:val="right"/>
+      <w:pPr>
+        <w:ind w:left="2955" w:hanging="180"/>
+      </w:pPr>
+    </w:lvl>
+    <w:lvl w:ilvl="3" w:tplc="0409000F" w:tentative="1">
+      <w:start w:val="1"/>
+      <w:numFmt w:val="decimal"/>
+      <w:lvlText w:val="%4."/>
+      <w:lvlJc w:val="left"/>
+      <w:pPr>
+        <w:ind w:left="3675" w:hanging="360"/>
+      </w:pPr>
+    </w:lvl>
+    <w:lvl w:ilvl="4" w:tplc="04090019" w:tentative="1">
+      <w:start w:val="1"/>
+      <w:numFmt w:val="lowerLetter"/>
+      <w:lvlText w:val="%5."/>
+      <w:lvlJc w:val="left"/>
+      <w:pPr>
+        <w:ind w:left="4395" w:hanging="360"/>
+      </w:pPr>
+    </w:lvl>
+    <w:lvl w:ilvl="5" w:tplc="0409001B" w:tentative="1">
+      <w:start w:val="1"/>
+      <w:numFmt w:val="lowerRoman"/>
+      <w:lvlText w:val="%6."/>
+      <w:lvlJc w:val="right"/>
+      <w:pPr>
+        <w:ind w:left="5115" w:hanging="180"/>
+      </w:pPr>
+    </w:lvl>
+    <w:lvl w:ilvl="6" w:tplc="0409000F" w:tentative="1">
+      <w:start w:val="1"/>
+      <w:numFmt w:val="decimal"/>
+      <w:lvlText w:val="%7."/>
+      <w:lvlJc w:val="left"/>
+      <w:pPr>
+        <w:ind w:left="5835" w:hanging="360"/>
+      </w:pPr>
+    </w:lvl>
+    <w:lvl w:ilvl="7" w:tplc="04090019" w:tentative="1">
+      <w:start w:val="1"/>
+      <w:numFmt w:val="lowerLetter"/>
+      <w:lvlText w:val="%8."/>
+      <w:lvlJc w:val="left"/>
+      <w:pPr>
+        <w:ind w:left="6555" w:hanging="360"/>
+      </w:pPr>
+    </w:lvl>
+    <w:lvl w:ilvl="8" w:tplc="0409001B" w:tentative="1">
+      <w:start w:val="1"/>
+      <w:numFmt w:val="lowerRoman"/>
+      <w:lvlText w:val="%9."/>
+      <w:lvlJc w:val="right"/>
+      <w:pPr>
+        <w:ind w:left="7275" w:hanging="180"/>
+      </w:pPr>
+    </w:lvl>
+  </w:abstractNum>
+  <w:abstractNum w:abstractNumId="5" w15:restartNumberingAfterBreak="0">
+    <w:nsid w:val="34E913F9"/>
+    <w:multiLevelType w:val="hybridMultilevel"/>
+    <w:tmpl w:val="E9CAAFD0"/>
+    <w:lvl w:ilvl="0" w:tplc="04090013">
+      <w:start w:val="1"/>
+      <w:numFmt w:val="upperRoman"/>
+      <w:lvlText w:val="%1."/>
+      <w:lvlJc w:val="right"/>
+      <w:pPr>
+        <w:ind w:left="720" w:hanging="360"/>
+      </w:pPr>
+    </w:lvl>
+    <w:lvl w:ilvl="1" w:tplc="04090019" w:tentative="1">
+      <w:start w:val="1"/>
+      <w:numFmt w:val="lowerLetter"/>
+      <w:lvlText w:val="%2."/>
+      <w:lvlJc w:val="left"/>
+      <w:pPr>
+        <w:ind w:left="1440" w:hanging="360"/>
+      </w:pPr>
+    </w:lvl>
+    <w:lvl w:ilvl="2" w:tplc="0409001B" w:tentative="1">
+      <w:start w:val="1"/>
+      <w:numFmt w:val="lowerRoman"/>
+      <w:lvlText w:val="%3."/>
+      <w:lvlJc w:val="right"/>
+      <w:pPr>
+        <w:ind w:left="2160" w:hanging="180"/>
+      </w:pPr>
+    </w:lvl>
+    <w:lvl w:ilvl="3" w:tplc="0409000F" w:tentative="1">
+      <w:start w:val="1"/>
+      <w:numFmt w:val="decimal"/>
+      <w:lvlText w:val="%4."/>
+      <w:lvlJc w:val="left"/>
+      <w:pPr>
+        <w:ind w:left="2880" w:hanging="360"/>
+      </w:pPr>
+    </w:lvl>
+    <w:lvl w:ilvl="4" w:tplc="04090019" w:tentative="1">
+      <w:start w:val="1"/>
+      <w:numFmt w:val="lowerLetter"/>
+      <w:lvlText w:val="%5."/>
+      <w:lvlJc w:val="left"/>
+      <w:pPr>
+        <w:ind w:left="3600" w:hanging="360"/>
+      </w:pPr>
+    </w:lvl>
+    <w:lvl w:ilvl="5" w:tplc="0409001B" w:tentative="1">
+      <w:start w:val="1"/>
+      <w:numFmt w:val="lowerRoman"/>
+      <w:lvlText w:val="%6."/>
+      <w:lvlJc w:val="right"/>
+      <w:pPr>
+        <w:ind w:left="4320" w:hanging="180"/>
+      </w:pPr>
+    </w:lvl>
+    <w:lvl w:ilvl="6" w:tplc="0409000F" w:tentative="1">
+      <w:start w:val="1"/>
+      <w:numFmt w:val="decimal"/>
+      <w:lvlText w:val="%7."/>
+      <w:lvlJc w:val="left"/>
+      <w:pPr>
+        <w:ind w:left="5040" w:hanging="360"/>
+      </w:pPr>
+    </w:lvl>
+    <w:lvl w:ilvl="7" w:tplc="04090019" w:tentative="1">
+      <w:start w:val="1"/>
+      <w:numFmt w:val="lowerLetter"/>
+      <w:lvlText w:val="%8."/>
+      <w:lvlJc w:val="left"/>
+      <w:pPr>
+        <w:ind w:left="5760" w:hanging="360"/>
+      </w:pPr>
+    </w:lvl>
+    <w:lvl w:ilvl="8" w:tplc="0409001B" w:tentative="1">
+      <w:start w:val="1"/>
+      <w:numFmt w:val="lowerRoman"/>
+      <w:lvlText w:val="%9."/>
+      <w:lvlJc w:val="right"/>
+      <w:pPr>
+        <w:ind w:left="6480" w:hanging="180"/>
+      </w:pPr>
+    </w:lvl>
+  </w:abstractNum>
+  <w:abstractNum w:abstractNumId="6" w15:restartNumberingAfterBreak="0">
+    <w:nsid w:val="3B6149AA"/>
+    <w:multiLevelType w:val="hybridMultilevel"/>
+    <w:tmpl w:val="6A6C3F92"/>
+    <w:lvl w:ilvl="0" w:tplc="04090013">
+      <w:start w:val="1"/>
+      <w:numFmt w:val="upperRoman"/>
+      <w:lvlText w:val="%1."/>
+      <w:lvlJc w:val="right"/>
+      <w:pPr>
+        <w:ind w:left="720" w:hanging="360"/>
+      </w:pPr>
+    </w:lvl>
+    <w:lvl w:ilvl="1" w:tplc="04090019" w:tentative="1">
+      <w:start w:val="1"/>
+      <w:numFmt w:val="lowerLetter"/>
+      <w:lvlText w:val="%2."/>
+      <w:lvlJc w:val="left"/>
+      <w:pPr>
+        <w:ind w:left="1440" w:hanging="360"/>
+      </w:pPr>
+    </w:lvl>
+    <w:lvl w:ilvl="2" w:tplc="0409001B" w:tentative="1">
+      <w:start w:val="1"/>
+      <w:numFmt w:val="lowerRoman"/>
+      <w:lvlText w:val="%3."/>
+      <w:lvlJc w:val="right"/>
+      <w:pPr>
+        <w:ind w:left="2160" w:hanging="180"/>
+      </w:pPr>
+    </w:lvl>
+    <w:lvl w:ilvl="3" w:tplc="0409000F" w:tentative="1">
+      <w:start w:val="1"/>
+      <w:numFmt w:val="decimal"/>
+      <w:lvlText w:val="%4."/>
+      <w:lvlJc w:val="left"/>
+      <w:pPr>
+        <w:ind w:left="2880" w:hanging="360"/>
+      </w:pPr>
+    </w:lvl>
+    <w:lvl w:ilvl="4" w:tplc="04090019" w:tentative="1">
+      <w:start w:val="1"/>
+      <w:numFmt w:val="lowerLetter"/>
+      <w:lvlText w:val="%5."/>
+      <w:lvlJc w:val="left"/>
+      <w:pPr>
+        <w:ind w:left="3600" w:hanging="360"/>
+      </w:pPr>
+    </w:lvl>
+    <w:lvl w:ilvl="5" w:tplc="0409001B" w:tentative="1">
+      <w:start w:val="1"/>
+      <w:numFmt w:val="lowerRoman"/>
+      <w:lvlText w:val="%6."/>
+      <w:lvlJc w:val="right"/>
+      <w:pPr>
+        <w:ind w:left="4320" w:hanging="180"/>
+      </w:pPr>
+    </w:lvl>
+    <w:lvl w:ilvl="6" w:tplc="0409000F" w:tentative="1">
+      <w:start w:val="1"/>
+      <w:numFmt w:val="decimal"/>
+      <w:lvlText w:val="%7."/>
+      <w:lvlJc w:val="left"/>
+      <w:pPr>
+        <w:ind w:left="5040" w:hanging="360"/>
+      </w:pPr>
+    </w:lvl>
+    <w:lvl w:ilvl="7" w:tplc="04090019" w:tentative="1">
+      <w:start w:val="1"/>
+      <w:numFmt w:val="lowerLetter"/>
+      <w:lvlText w:val="%8."/>
+      <w:lvlJc w:val="left"/>
+      <w:pPr>
+        <w:ind w:left="5760" w:hanging="360"/>
+      </w:pPr>
+    </w:lvl>
+    <w:lvl w:ilvl="8" w:tplc="0409001B" w:tentative="1">
+      <w:start w:val="1"/>
+      <w:numFmt w:val="lowerRoman"/>
+      <w:lvlText w:val="%9."/>
+      <w:lvlJc w:val="right"/>
+      <w:pPr>
+        <w:ind w:left="6480" w:hanging="180"/>
+      </w:pPr>
+    </w:lvl>
+  </w:abstractNum>
+  <w:abstractNum w:abstractNumId="7" w15:restartNumberingAfterBreak="0">
+    <w:nsid w:val="4BB35E71"/>
+    <w:multiLevelType w:val="hybridMultilevel"/>
+    <w:tmpl w:val="109A6676"/>
+    <w:lvl w:ilvl="0" w:tplc="04090019">
+      <w:start w:val="1"/>
+      <w:numFmt w:val="lowerLetter"/>
+      <w:lvlText w:val="%1."/>
+      <w:lvlJc w:val="left"/>
+      <w:pPr>
+        <w:ind w:left="720" w:hanging="360"/>
+      </w:pPr>
+    </w:lvl>
+    <w:lvl w:ilvl="1" w:tplc="04090019" w:tentative="1">
+      <w:start w:val="1"/>
+      <w:numFmt w:val="lowerLetter"/>
+      <w:lvlText w:val="%2."/>
+      <w:lvlJc w:val="left"/>
+      <w:pPr>
+        <w:ind w:left="1440" w:hanging="360"/>
+      </w:pPr>
+    </w:lvl>
+    <w:lvl w:ilvl="2" w:tplc="0409001B" w:tentative="1">
+      <w:start w:val="1"/>
+      <w:numFmt w:val="lowerRoman"/>
+      <w:lvlText w:val="%3."/>
+      <w:lvlJc w:val="right"/>
+      <w:pPr>
+        <w:ind w:left="2160" w:hanging="180"/>
+      </w:pPr>
+    </w:lvl>
+    <w:lvl w:ilvl="3" w:tplc="0409000F" w:tentative="1">
+      <w:start w:val="1"/>
+      <w:numFmt w:val="decimal"/>
+      <w:lvlText w:val="%4."/>
+      <w:lvlJc w:val="left"/>
+      <w:pPr>
+        <w:ind w:left="2880" w:hanging="360"/>
+      </w:pPr>
+    </w:lvl>
+    <w:lvl w:ilvl="4" w:tplc="04090019" w:tentative="1">
+      <w:start w:val="1"/>
+      <w:numFmt w:val="lowerLetter"/>
+      <w:lvlText w:val="%5."/>
+      <w:lvlJc w:val="left"/>
+      <w:pPr>
+        <w:ind w:left="3600" w:hanging="360"/>
+      </w:pPr>
+    </w:lvl>
+    <w:lvl w:ilvl="5" w:tplc="0409001B" w:tentative="1">
+      <w:start w:val="1"/>
+      <w:numFmt w:val="lowerRoman"/>
+      <w:lvlText w:val="%6."/>
+      <w:lvlJc w:val="right"/>
+      <w:pPr>
+        <w:ind w:left="4320" w:hanging="180"/>
+      </w:pPr>
+    </w:lvl>
+    <w:lvl w:ilvl="6" w:tplc="0409000F" w:tentative="1">
+      <w:start w:val="1"/>
+      <w:numFmt w:val="decimal"/>
+      <w:lvlText w:val="%7."/>
+      <w:lvlJc w:val="left"/>
+      <w:pPr>
+        <w:ind w:left="5040" w:hanging="360"/>
+      </w:pPr>
+    </w:lvl>
+    <w:lvl w:ilvl="7" w:tplc="04090019" w:tentative="1">
+      <w:start w:val="1"/>
+      <w:numFmt w:val="lowerLetter"/>
+      <w:lvlText w:val="%8."/>
+      <w:lvlJc w:val="left"/>
+      <w:pPr>
+        <w:ind w:left="5760" w:hanging="360"/>
+      </w:pPr>
+    </w:lvl>
+    <w:lvl w:ilvl="8" w:tplc="0409001B" w:tentative="1">
+      <w:start w:val="1"/>
+      <w:numFmt w:val="lowerRoman"/>
+      <w:lvlText w:val="%9."/>
+      <w:lvlJc w:val="right"/>
+      <w:pPr>
+        <w:ind w:left="6480" w:hanging="180"/>
+      </w:pPr>
+    </w:lvl>
+  </w:abstractNum>
+  <w:abstractNum w:abstractNumId="8" w15:restartNumberingAfterBreak="0">
     <w:nsid w:val="55F43388"/>
     <w:multiLevelType w:val="hybridMultilevel"/>
     <w:tmpl w:val="5E348CDA"/>
@@ -1214,14 +2154,121 @@
       </w:rPr>
     </w:lvl>
   </w:abstractNum>
+  <w:abstractNum w:abstractNumId="9" w15:restartNumberingAfterBreak="0">
+    <w:nsid w:val="78DC724D"/>
+    <w:multiLevelType w:val="hybridMultilevel"/>
+    <w:tmpl w:val="DC8A46DA"/>
+    <w:lvl w:ilvl="0" w:tplc="04090013">
+      <w:start w:val="1"/>
+      <w:numFmt w:val="upperRoman"/>
+      <w:lvlText w:val="%1."/>
+      <w:lvlJc w:val="right"/>
+      <w:pPr>
+        <w:ind w:left="720" w:hanging="360"/>
+      </w:pPr>
+    </w:lvl>
+    <w:lvl w:ilvl="1" w:tplc="04090019" w:tentative="1">
+      <w:start w:val="1"/>
+      <w:numFmt w:val="lowerLetter"/>
+      <w:lvlText w:val="%2."/>
+      <w:lvlJc w:val="left"/>
+      <w:pPr>
+        <w:ind w:left="1440" w:hanging="360"/>
+      </w:pPr>
+    </w:lvl>
+    <w:lvl w:ilvl="2" w:tplc="0409001B" w:tentative="1">
+      <w:start w:val="1"/>
+      <w:numFmt w:val="lowerRoman"/>
+      <w:lvlText w:val="%3."/>
+      <w:lvlJc w:val="right"/>
+      <w:pPr>
+        <w:ind w:left="2160" w:hanging="180"/>
+      </w:pPr>
+    </w:lvl>
+    <w:lvl w:ilvl="3" w:tplc="0409000F" w:tentative="1">
+      <w:start w:val="1"/>
+      <w:numFmt w:val="decimal"/>
+      <w:lvlText w:val="%4."/>
+      <w:lvlJc w:val="left"/>
+      <w:pPr>
+        <w:ind w:left="2880" w:hanging="360"/>
+      </w:pPr>
+    </w:lvl>
+    <w:lvl w:ilvl="4" w:tplc="04090019" w:tentative="1">
+      <w:start w:val="1"/>
+      <w:numFmt w:val="lowerLetter"/>
+      <w:lvlText w:val="%5."/>
+      <w:lvlJc w:val="left"/>
+      <w:pPr>
+        <w:ind w:left="3600" w:hanging="360"/>
+      </w:pPr>
+    </w:lvl>
+    <w:lvl w:ilvl="5" w:tplc="0409001B" w:tentative="1">
+      <w:start w:val="1"/>
+      <w:numFmt w:val="lowerRoman"/>
+      <w:lvlText w:val="%6."/>
+      <w:lvlJc w:val="right"/>
+      <w:pPr>
+        <w:ind w:left="4320" w:hanging="180"/>
+      </w:pPr>
+    </w:lvl>
+    <w:lvl w:ilvl="6" w:tplc="0409000F" w:tentative="1">
+      <w:start w:val="1"/>
+      <w:numFmt w:val="decimal"/>
+      <w:lvlText w:val="%7."/>
+      <w:lvlJc w:val="left"/>
+      <w:pPr>
+        <w:ind w:left="5040" w:hanging="360"/>
+      </w:pPr>
+    </w:lvl>
+    <w:lvl w:ilvl="7" w:tplc="04090019" w:tentative="1">
+      <w:start w:val="1"/>
+      <w:numFmt w:val="lowerLetter"/>
+      <w:lvlText w:val="%8."/>
+      <w:lvlJc w:val="left"/>
+      <w:pPr>
+        <w:ind w:left="5760" w:hanging="360"/>
+      </w:pPr>
+    </w:lvl>
+    <w:lvl w:ilvl="8" w:tplc="0409001B" w:tentative="1">
+      <w:start w:val="1"/>
+      <w:numFmt w:val="lowerRoman"/>
+      <w:lvlText w:val="%9."/>
+      <w:lvlJc w:val="right"/>
+      <w:pPr>
+        <w:ind w:left="6480" w:hanging="180"/>
+      </w:pPr>
+    </w:lvl>
+  </w:abstractNum>
   <w:num w:numId="1">
-    <w:abstractNumId w:val="2"/>
+    <w:abstractNumId w:val="8"/>
   </w:num>
   <w:num w:numId="2">
     <w:abstractNumId w:val="0"/>
   </w:num>
   <w:num w:numId="3">
+    <w:abstractNumId w:val="3"/>
+  </w:num>
+  <w:num w:numId="4">
     <w:abstractNumId w:val="1"/>
+  </w:num>
+  <w:num w:numId="5">
+    <w:abstractNumId w:val="4"/>
+  </w:num>
+  <w:num w:numId="6">
+    <w:abstractNumId w:val="2"/>
+  </w:num>
+  <w:num w:numId="7">
+    <w:abstractNumId w:val="9"/>
+  </w:num>
+  <w:num w:numId="8">
+    <w:abstractNumId w:val="7"/>
+  </w:num>
+  <w:num w:numId="9">
+    <w:abstractNumId w:val="5"/>
+  </w:num>
+  <w:num w:numId="10">
+    <w:abstractNumId w:val="6"/>
   </w:num>
 </w:numbering>
 </file>

</xml_diff>